<commit_message>
TASK 4 - Started
Started Research Design
</commit_message>
<xml_diff>
--- a/Mandy_Cortis_63A_Tasks1-4.docx
+++ b/Mandy_Cortis_63A_Tasks1-4.docx
@@ -353,7 +353,31 @@
         <w:t xml:space="preserve">covering a larger area </w:t>
       </w:r>
       <w:r>
-        <w:t>was formed by drawing a polygon around the area I want to focus for my study, that being the outskirts of Siggiewi, Qrendi and Haz-Zebbug.</w:t>
+        <w:t xml:space="preserve">was formed by drawing a polygon around the area I want to focus for my study, that being the outskirts of </w:t>
+      </w:r>
+      <w:proofErr w:type="spellStart"/>
+      <w:r>
+        <w:t>Siggiewi</w:t>
+      </w:r>
+      <w:proofErr w:type="spellEnd"/>
+      <w:r>
+        <w:t xml:space="preserve">, </w:t>
+      </w:r>
+      <w:proofErr w:type="spellStart"/>
+      <w:r>
+        <w:t>Qrendi</w:t>
+      </w:r>
+      <w:proofErr w:type="spellEnd"/>
+      <w:r>
+        <w:t xml:space="preserve"> and Haz-</w:t>
+      </w:r>
+      <w:proofErr w:type="spellStart"/>
+      <w:r>
+        <w:t>Zebbug</w:t>
+      </w:r>
+      <w:proofErr w:type="spellEnd"/>
+      <w:r>
+        <w:t>.</w:t>
       </w:r>
       <w:r>
         <w:t xml:space="preserve"> The remaining dataset </w:t>
@@ -470,7 +494,15 @@
         <w:t xml:space="preserve">was generated </w:t>
       </w:r>
       <w:r>
-        <w:t xml:space="preserve">as a GeoTiff </w:t>
+        <w:t xml:space="preserve">as a </w:t>
+      </w:r>
+      <w:proofErr w:type="spellStart"/>
+      <w:r>
+        <w:t>GeoTiff</w:t>
+      </w:r>
+      <w:proofErr w:type="spellEnd"/>
+      <w:r>
+        <w:t xml:space="preserve"> </w:t>
       </w:r>
       <w:r>
         <w:t xml:space="preserve">displaying the </w:t>
@@ -498,7 +530,15 @@
         <w:t>The</w:t>
       </w:r>
       <w:r>
-        <w:t xml:space="preserve"> GeoTiff images were transferred to </w:t>
+        <w:t xml:space="preserve"> </w:t>
+      </w:r>
+      <w:proofErr w:type="spellStart"/>
+      <w:r>
+        <w:t>GeoTiff</w:t>
+      </w:r>
+      <w:proofErr w:type="spellEnd"/>
+      <w:r>
+        <w:t xml:space="preserve"> images were transferred to </w:t>
       </w:r>
       <w:r>
         <w:t xml:space="preserve">QGIS, and a Postprocessing for the Landcover Change was done from the Semi-Automatic Classification Plugin (SCP). However, the images being masked on SNAP didn’t return </w:t>
@@ -540,7 +580,15 @@
         <w:t>2</w:t>
       </w:r>
       <w:r>
-        <w:t>. Hence, the GeoTiffs were once again masked on QGIS, resulting in both having the same Extent value and proper results after running the</w:t>
+        <w:t xml:space="preserve">. Hence, the </w:t>
+      </w:r>
+      <w:proofErr w:type="spellStart"/>
+      <w:r>
+        <w:t>GeoTiffs</w:t>
+      </w:r>
+      <w:proofErr w:type="spellEnd"/>
+      <w:r>
+        <w:t xml:space="preserve"> were once again masked on QGIS, resulting in both having the same Extent value and proper results after running the</w:t>
       </w:r>
       <w:r>
         <w:t xml:space="preserve"> SPC postprocessing</w:t>
@@ -575,12 +623,21 @@
       <w:r>
         <w:t xml:space="preserve"> The literature review was split into different sections discussing the different types of algorithms possible to be carried out for the purpose of my study and how they work. The first part of the literature review focuses on the changes in Malta’s agriculture throughout the years. First study was published in 2006 by </w:t>
       </w:r>
+      <w:proofErr w:type="spellStart"/>
       <w:r>
         <w:rPr>
           <w:rFonts w:cstheme="minorHAnsi"/>
           <w:lang w:val="en-GB"/>
         </w:rPr>
-        <w:t>Markou et al.</w:t>
+        <w:t>Markou</w:t>
+      </w:r>
+      <w:proofErr w:type="spellEnd"/>
+      <w:r>
+        <w:rPr>
+          <w:rFonts w:cstheme="minorHAnsi"/>
+          <w:lang w:val="en-GB"/>
+        </w:rPr>
+        <w:t xml:space="preserve"> et al.</w:t>
       </w:r>
       <w:r>
         <w:rPr>
@@ -776,7 +833,15 @@
         <w:t xml:space="preserve"> to read the data</w:t>
       </w:r>
       <w:r>
-        <w:t xml:space="preserve">. Firstly, a library called EarthPy </w:t>
+        <w:t xml:space="preserve">. Firstly, a library called </w:t>
+      </w:r>
+      <w:proofErr w:type="spellStart"/>
+      <w:r>
+        <w:t>EarthPy</w:t>
+      </w:r>
+      <w:proofErr w:type="spellEnd"/>
+      <w:r>
+        <w:t xml:space="preserve"> </w:t>
       </w:r>
       <w:r>
         <w:t>must</w:t>
@@ -811,9 +876,11 @@
       <w:r>
         <w:t xml:space="preserve"> </w:t>
       </w:r>
+      <w:proofErr w:type="spellStart"/>
       <w:r>
         <w:t>colour</w:t>
       </w:r>
+      <w:proofErr w:type="spellEnd"/>
       <w:r>
         <w:t>.</w:t>
       </w:r>
@@ -899,7 +966,15 @@
     </w:p>
     <w:p>
       <w:r>
-        <w:t>Being a relatively new area of study, findings and research are still scarce, and the number of sources focusing on remote sensing in agriculture was limited. Particularly taking into consideration that my study focuses on Malta, where no other forms of related studies were found. The majority of the studies found are based on large map areas as compared to my study area which is quite small, using specific methods and approaches which might not be ideal for my purpose</w:t>
+        <w:t xml:space="preserve">Being a relatively new area of study, findings and research are still scarce, and the number of sources focusing on remote sensing in agriculture was limited. Particularly taking into consideration that my study focuses on Malta, where no other forms of related studies were found. </w:t>
+      </w:r>
+      <w:proofErr w:type="gramStart"/>
+      <w:r>
+        <w:t>The majority of</w:t>
+      </w:r>
+      <w:proofErr w:type="gramEnd"/>
+      <w:r>
+        <w:t xml:space="preserve"> the studies found are based on large map areas as compared to my study area which is quite small, using specific methods and approaches which might not be ideal for my purpose</w:t>
       </w:r>
       <w:r>
         <w:t>, and this might lead to inconsistent results than that of the found studies.</w:t>
@@ -934,15 +1009,51 @@
         <w:rPr>
           <w:rFonts w:ascii="Calibri" w:eastAsia="Calibri" w:hAnsi="Calibri" w:cs="Calibri"/>
         </w:rPr>
-        <w:t xml:space="preserve">Abdi, A, M, 2020, Land cover and land use classification performance of machine learning algorithms in a boreal landscape using Sentinel-2 data, GIScience &amp; Remote Sensing, 57:1, 1-20, DOI: 10.1080/15481603.2019.1650447 </w:t>
-      </w:r>
-    </w:p>
-    <w:p>
-      <w:r>
-        <w:rPr>
-          <w:rFonts w:ascii="Calibri" w:eastAsia="Calibri" w:hAnsi="Calibri" w:cs="Calibri"/>
-        </w:rPr>
-        <w:t xml:space="preserve">Adugna, T, Xu, W, Fan, J 2022, Comparison of Random Forest and Support Vector Machine Classifiers for Regional Land Cover Mapping Using Coarse Resolution FY-3C Images, Remote Sens. 2022, 14(3), 574; </w:t>
+        <w:t xml:space="preserve">Abdi, A, M, 2020, Land cover and land use classification performance of machine learning algorithms in a boreal landscape using Sentinel-2 data, </w:t>
+      </w:r>
+      <w:proofErr w:type="spellStart"/>
+      <w:r>
+        <w:rPr>
+          <w:rFonts w:ascii="Calibri" w:eastAsia="Calibri" w:hAnsi="Calibri" w:cs="Calibri"/>
+        </w:rPr>
+        <w:t>GIScience</w:t>
+      </w:r>
+      <w:proofErr w:type="spellEnd"/>
+      <w:r>
+        <w:rPr>
+          <w:rFonts w:ascii="Calibri" w:eastAsia="Calibri" w:hAnsi="Calibri" w:cs="Calibri"/>
+        </w:rPr>
+        <w:t xml:space="preserve"> &amp; Remote Sensing, 57:1, 1-20, DOI: 10.1080/15481603.2019.1650447 </w:t>
+      </w:r>
+    </w:p>
+    <w:p>
+      <w:proofErr w:type="spellStart"/>
+      <w:r>
+        <w:rPr>
+          <w:rFonts w:ascii="Calibri" w:eastAsia="Calibri" w:hAnsi="Calibri" w:cs="Calibri"/>
+        </w:rPr>
+        <w:t>Adugna</w:t>
+      </w:r>
+      <w:proofErr w:type="spellEnd"/>
+      <w:r>
+        <w:rPr>
+          <w:rFonts w:ascii="Calibri" w:eastAsia="Calibri" w:hAnsi="Calibri" w:cs="Calibri"/>
+        </w:rPr>
+        <w:t xml:space="preserve">, T, Xu, W, Fan, J 2022, Comparison of Random </w:t>
+      </w:r>
+      <w:proofErr w:type="gramStart"/>
+      <w:r>
+        <w:rPr>
+          <w:rFonts w:ascii="Calibri" w:eastAsia="Calibri" w:hAnsi="Calibri" w:cs="Calibri"/>
+        </w:rPr>
+        <w:t>Forest</w:t>
+      </w:r>
+      <w:proofErr w:type="gramEnd"/>
+      <w:r>
+        <w:rPr>
+          <w:rFonts w:ascii="Calibri" w:eastAsia="Calibri" w:hAnsi="Calibri" w:cs="Calibri"/>
+        </w:rPr>
+        <w:t xml:space="preserve"> and Support Vector Machine Classifiers for Regional Land Cover Mapping Using Coarse Resolution FY-3C Images, Remote Sens. 2022, 14(3), 574; </w:t>
       </w:r>
       <w:hyperlink r:id="rId8">
         <w:r>
@@ -955,11 +1066,19 @@
       </w:hyperlink>
     </w:p>
     <w:p>
-      <w:r>
-        <w:rPr>
-          <w:rFonts w:ascii="Calibri" w:eastAsia="Calibri" w:hAnsi="Calibri" w:cs="Calibri"/>
-        </w:rPr>
-        <w:t xml:space="preserve">Atriga Consult, 2018, National Agricultural Policy for the Maltese Islands 2018 – 2028, </w:t>
+      <w:proofErr w:type="spellStart"/>
+      <w:r>
+        <w:rPr>
+          <w:rFonts w:ascii="Calibri" w:eastAsia="Calibri" w:hAnsi="Calibri" w:cs="Calibri"/>
+        </w:rPr>
+        <w:t>Atriga</w:t>
+      </w:r>
+      <w:proofErr w:type="spellEnd"/>
+      <w:r>
+        <w:rPr>
+          <w:rFonts w:ascii="Calibri" w:eastAsia="Calibri" w:hAnsi="Calibri" w:cs="Calibri"/>
+        </w:rPr>
+        <w:t xml:space="preserve"> Consult, 2018, National Agricultural Policy for the Maltese Islands 2018 – 2028, </w:t>
       </w:r>
       <w:r>
         <w:rPr>
@@ -996,31 +1115,83 @@
         <w:rPr>
           <w:rFonts w:ascii="Calibri" w:eastAsia="Calibri" w:hAnsi="Calibri" w:cs="Calibri"/>
         </w:rPr>
-        <w:t>Bai, S, Kolter, J, Z, Koltun, V, 2018, An Empirical Evaluation of Generic Convolutional and Recurrent Networks for Sequence Modeling, arXiv:1803.01271v2</w:t>
-      </w:r>
-    </w:p>
-    <w:p>
-      <w:r>
-        <w:rPr>
-          <w:rFonts w:ascii="Calibri" w:eastAsia="Calibri" w:hAnsi="Calibri" w:cs="Calibri"/>
-        </w:rPr>
-        <w:t>Bauckhage, C, 2013, Lecture Notes on k-Means Clustering (I), B-IT, University of Bonn, DOI: 10.13140/2.1.3738.4480</w:t>
-      </w:r>
-    </w:p>
-    <w:p>
-      <w:r>
-        <w:rPr>
-          <w:rFonts w:ascii="Calibri" w:eastAsia="Calibri" w:hAnsi="Calibri" w:cs="Calibri"/>
-        </w:rPr>
-        <w:t xml:space="preserve">Belgiu, M &amp; Csillik, O, 2018, Sentinel-2 cropland mapping using pixel-based and object-based time-weighted dynamic time warping analysis, Remote Sensing of Environment: 204, pp509-523 </w:t>
-      </w:r>
-    </w:p>
-    <w:p>
-      <w:r>
-        <w:rPr>
-          <w:rFonts w:ascii="Calibri" w:eastAsia="Calibri" w:hAnsi="Calibri" w:cs="Calibri"/>
-        </w:rPr>
-        <w:t xml:space="preserve">Bhaduri, A., 2021. Geographic Information Systems Courses: After 12th, Online, Eligibility, Syllabus, Top Colleges, Syllabus, Scope, Jobs. [online] Collegedunia.com. Available at: </w:t>
+        <w:t xml:space="preserve">Bai, S, Kolter, J, Z, </w:t>
+      </w:r>
+      <w:proofErr w:type="spellStart"/>
+      <w:r>
+        <w:rPr>
+          <w:rFonts w:ascii="Calibri" w:eastAsia="Calibri" w:hAnsi="Calibri" w:cs="Calibri"/>
+        </w:rPr>
+        <w:t>Koltun</w:t>
+      </w:r>
+      <w:proofErr w:type="spellEnd"/>
+      <w:r>
+        <w:rPr>
+          <w:rFonts w:ascii="Calibri" w:eastAsia="Calibri" w:hAnsi="Calibri" w:cs="Calibri"/>
+        </w:rPr>
+        <w:t>, V, 2018, An Empirical Evaluation of Generic Convolutional and Recurrent Networks for Sequence Modeling, arXiv:1803.01271v2</w:t>
+      </w:r>
+    </w:p>
+    <w:p>
+      <w:proofErr w:type="spellStart"/>
+      <w:r>
+        <w:rPr>
+          <w:rFonts w:ascii="Calibri" w:eastAsia="Calibri" w:hAnsi="Calibri" w:cs="Calibri"/>
+        </w:rPr>
+        <w:t>Bauckhage</w:t>
+      </w:r>
+      <w:proofErr w:type="spellEnd"/>
+      <w:r>
+        <w:rPr>
+          <w:rFonts w:ascii="Calibri" w:eastAsia="Calibri" w:hAnsi="Calibri" w:cs="Calibri"/>
+        </w:rPr>
+        <w:t>, C, 2013, Lecture Notes on k-Means Clustering (I), B-IT, University of Bonn, DOI: 10.13140/2.1.3738.4480</w:t>
+      </w:r>
+    </w:p>
+    <w:p>
+      <w:proofErr w:type="spellStart"/>
+      <w:r>
+        <w:rPr>
+          <w:rFonts w:ascii="Calibri" w:eastAsia="Calibri" w:hAnsi="Calibri" w:cs="Calibri"/>
+        </w:rPr>
+        <w:t>Belgiu</w:t>
+      </w:r>
+      <w:proofErr w:type="spellEnd"/>
+      <w:r>
+        <w:rPr>
+          <w:rFonts w:ascii="Calibri" w:eastAsia="Calibri" w:hAnsi="Calibri" w:cs="Calibri"/>
+        </w:rPr>
+        <w:t xml:space="preserve">, M &amp; </w:t>
+      </w:r>
+      <w:proofErr w:type="spellStart"/>
+      <w:r>
+        <w:rPr>
+          <w:rFonts w:ascii="Calibri" w:eastAsia="Calibri" w:hAnsi="Calibri" w:cs="Calibri"/>
+        </w:rPr>
+        <w:t>Csillik</w:t>
+      </w:r>
+      <w:proofErr w:type="spellEnd"/>
+      <w:r>
+        <w:rPr>
+          <w:rFonts w:ascii="Calibri" w:eastAsia="Calibri" w:hAnsi="Calibri" w:cs="Calibri"/>
+        </w:rPr>
+        <w:t xml:space="preserve">, O, 2018, Sentinel-2 cropland mapping using pixel-based and object-based time-weighted dynamic time warping analysis, Remote Sensing of Environment: 204, pp509-523 </w:t>
+      </w:r>
+    </w:p>
+    <w:p>
+      <w:proofErr w:type="spellStart"/>
+      <w:r>
+        <w:rPr>
+          <w:rFonts w:ascii="Calibri" w:eastAsia="Calibri" w:hAnsi="Calibri" w:cs="Calibri"/>
+        </w:rPr>
+        <w:t>Bhaduri</w:t>
+      </w:r>
+      <w:proofErr w:type="spellEnd"/>
+      <w:r>
+        <w:rPr>
+          <w:rFonts w:ascii="Calibri" w:eastAsia="Calibri" w:hAnsi="Calibri" w:cs="Calibri"/>
+        </w:rPr>
+        <w:t xml:space="preserve">, A., 2021. Geographic Information Systems Courses: After 12th, Online, Eligibility, Syllabus, Top Colleges, Syllabus, Scope, Jobs. [online] Collegedunia.com. Available at: </w:t>
       </w:r>
       <w:hyperlink r:id="rId10">
         <w:r>
@@ -1043,15 +1214,51 @@
         <w:rPr>
           <w:rFonts w:ascii="Calibri" w:eastAsia="Calibri" w:hAnsi="Calibri" w:cs="Calibri"/>
         </w:rPr>
-        <w:t>Burrough, P.A., 2001. GIS and geostatistics: essential partners for spatial analysis. In: Environmental and Ecological Statistics. vol. 8. Kluwer Academic Publishers, pp. 361–377</w:t>
-      </w:r>
-    </w:p>
-    <w:p>
-      <w:r>
-        <w:rPr>
-          <w:rFonts w:ascii="Calibri" w:eastAsia="Calibri" w:hAnsi="Calibri" w:cs="Calibri"/>
-        </w:rPr>
-        <w:t xml:space="preserve">CUOSGwiki, 2022. Random Forest Supervised Classification Using Sentinel-2 Data - CUOSGwiki. [online] Dges.carleton.ca. Available at: </w:t>
+        <w:t xml:space="preserve">Burrough, P.A., 2001. GIS and </w:t>
+      </w:r>
+      <w:proofErr w:type="spellStart"/>
+      <w:r>
+        <w:rPr>
+          <w:rFonts w:ascii="Calibri" w:eastAsia="Calibri" w:hAnsi="Calibri" w:cs="Calibri"/>
+        </w:rPr>
+        <w:t>geostatistics</w:t>
+      </w:r>
+      <w:proofErr w:type="spellEnd"/>
+      <w:r>
+        <w:rPr>
+          <w:rFonts w:ascii="Calibri" w:eastAsia="Calibri" w:hAnsi="Calibri" w:cs="Calibri"/>
+        </w:rPr>
+        <w:t>: essential partners for spatial analysis. In: Environmental and Ecological Statistics. vol. 8. Kluwer Academic Publishers, pp. 361–377</w:t>
+      </w:r>
+    </w:p>
+    <w:p>
+      <w:proofErr w:type="spellStart"/>
+      <w:r>
+        <w:rPr>
+          <w:rFonts w:ascii="Calibri" w:eastAsia="Calibri" w:hAnsi="Calibri" w:cs="Calibri"/>
+        </w:rPr>
+        <w:t>CUOSGwiki</w:t>
+      </w:r>
+      <w:proofErr w:type="spellEnd"/>
+      <w:r>
+        <w:rPr>
+          <w:rFonts w:ascii="Calibri" w:eastAsia="Calibri" w:hAnsi="Calibri" w:cs="Calibri"/>
+        </w:rPr>
+        <w:t xml:space="preserve">, 2022. Random Forest Supervised Classification Using Sentinel-2 Data - </w:t>
+      </w:r>
+      <w:proofErr w:type="spellStart"/>
+      <w:r>
+        <w:rPr>
+          <w:rFonts w:ascii="Calibri" w:eastAsia="Calibri" w:hAnsi="Calibri" w:cs="Calibri"/>
+        </w:rPr>
+        <w:t>CUOSGwiki</w:t>
+      </w:r>
+      <w:proofErr w:type="spellEnd"/>
+      <w:r>
+        <w:rPr>
+          <w:rFonts w:ascii="Calibri" w:eastAsia="Calibri" w:hAnsi="Calibri" w:cs="Calibri"/>
+        </w:rPr>
+        <w:t xml:space="preserve">. [online] Dges.carleton.ca. Available at: </w:t>
       </w:r>
       <w:hyperlink r:id="rId11" w:anchor="Sentinel_Application_Platform_.28SNAP.29">
         <w:r>
@@ -1093,14 +1300,50 @@
           <w:iCs/>
           <w:color w:val="000000" w:themeColor="text1"/>
         </w:rPr>
-        <w:t>Sentinel Application Platform - eo science for society</w:t>
-      </w:r>
-      <w:r>
-        <w:rPr>
-          <w:rFonts w:ascii="Calibri" w:eastAsia="Calibri" w:hAnsi="Calibri" w:cs="Calibri"/>
+        <w:t xml:space="preserve">Sentinel Application Platform - </w:t>
+      </w:r>
+      <w:proofErr w:type="spellStart"/>
+      <w:r>
+        <w:rPr>
+          <w:rFonts w:ascii="Calibri" w:eastAsia="Calibri" w:hAnsi="Calibri" w:cs="Calibri"/>
+          <w:i/>
+          <w:iCs/>
           <w:color w:val="000000" w:themeColor="text1"/>
         </w:rPr>
-        <w:t xml:space="preserve">. [online] eo science for society. Available at: </w:t>
+        <w:t>eo</w:t>
+      </w:r>
+      <w:proofErr w:type="spellEnd"/>
+      <w:r>
+        <w:rPr>
+          <w:rFonts w:ascii="Calibri" w:eastAsia="Calibri" w:hAnsi="Calibri" w:cs="Calibri"/>
+          <w:i/>
+          <w:iCs/>
+          <w:color w:val="000000" w:themeColor="text1"/>
+        </w:rPr>
+        <w:t xml:space="preserve"> science for society</w:t>
+      </w:r>
+      <w:r>
+        <w:rPr>
+          <w:rFonts w:ascii="Calibri" w:eastAsia="Calibri" w:hAnsi="Calibri" w:cs="Calibri"/>
+          <w:color w:val="000000" w:themeColor="text1"/>
+        </w:rPr>
+        <w:t xml:space="preserve">. [online] </w:t>
+      </w:r>
+      <w:proofErr w:type="spellStart"/>
+      <w:r>
+        <w:rPr>
+          <w:rFonts w:ascii="Calibri" w:eastAsia="Calibri" w:hAnsi="Calibri" w:cs="Calibri"/>
+          <w:color w:val="000000" w:themeColor="text1"/>
+        </w:rPr>
+        <w:t>eo</w:t>
+      </w:r>
+      <w:proofErr w:type="spellEnd"/>
+      <w:r>
+        <w:rPr>
+          <w:rFonts w:ascii="Calibri" w:eastAsia="Calibri" w:hAnsi="Calibri" w:cs="Calibri"/>
+          <w:color w:val="000000" w:themeColor="text1"/>
+        </w:rPr>
+        <w:t xml:space="preserve"> science for society. Available at: </w:t>
       </w:r>
       <w:hyperlink r:id="rId12">
         <w:r>
@@ -1145,27 +1388,105 @@
       </w:r>
     </w:p>
     <w:p>
-      <w:r>
-        <w:rPr>
-          <w:rFonts w:ascii="Calibri" w:eastAsia="Calibri" w:hAnsi="Calibri" w:cs="Calibri"/>
-        </w:rPr>
-        <w:t xml:space="preserve">Ghioca-Robrecht, D. M., C. A. Johnston, and M. G. Tulbure.2008. “Assessing the Use of Multi-season Quick Bird Imagery for Mapping Invasive Species in a Lake Erie Coastal Marsh.” Wetlands 28 (4): 1028–1039. doi:10.1672/08-34.1. </w:t>
-      </w:r>
-    </w:p>
-    <w:p>
-      <w:r>
-        <w:rPr>
-          <w:rFonts w:ascii="Calibri" w:eastAsia="Calibri" w:hAnsi="Calibri" w:cs="Calibri"/>
-        </w:rPr>
-        <w:t>Ghosh, S, Saraf, S, Behera, M, Biradar, C, 2017, Estimating Agricultural Crop Types and Fallow Lands Using Multi-Temporal Sentinel-2A Imageries. Proceedings of the National Academy of Sciences, India Section A: Physical Sciences. 87. 10.1007/s40010-017-0447-5.</w:t>
-      </w:r>
-    </w:p>
-    <w:p>
-      <w:r>
-        <w:rPr>
-          <w:rFonts w:ascii="Calibri" w:eastAsia="Calibri" w:hAnsi="Calibri" w:cs="Calibri"/>
-        </w:rPr>
-        <w:t xml:space="preserve">Z. Jabs-Soboci ́nska, A. N. Affek, I. Ewiak, and M. D. Nita, 2021, “Mapping mature post-agricultural forests in the polish eastern Carpathians with archival remote sensing data,” Remote Sensing, vol.  13, no.  10, 2021. [Online]. Available: </w:t>
+      <w:proofErr w:type="spellStart"/>
+      <w:r>
+        <w:rPr>
+          <w:rFonts w:ascii="Calibri" w:eastAsia="Calibri" w:hAnsi="Calibri" w:cs="Calibri"/>
+        </w:rPr>
+        <w:t>Ghioca-Robrecht</w:t>
+      </w:r>
+      <w:proofErr w:type="spellEnd"/>
+      <w:r>
+        <w:rPr>
+          <w:rFonts w:ascii="Calibri" w:eastAsia="Calibri" w:hAnsi="Calibri" w:cs="Calibri"/>
+        </w:rPr>
+        <w:t xml:space="preserve">, D. M., C. A. Johnston, and M. G. Tulbure.2008. “Assessing the Use of Multi-season Quick Bird Imagery for Mapping Invasive Species in a Lake Erie Coastal Marsh.” Wetlands 28 (4): 1028–1039. doi:10.1672/08-34.1. </w:t>
+      </w:r>
+    </w:p>
+    <w:p>
+      <w:r>
+        <w:rPr>
+          <w:rFonts w:ascii="Calibri" w:eastAsia="Calibri" w:hAnsi="Calibri" w:cs="Calibri"/>
+        </w:rPr>
+        <w:t xml:space="preserve">Ghosh, S, Saraf, S, Behera, M, </w:t>
+      </w:r>
+      <w:proofErr w:type="spellStart"/>
+      <w:r>
+        <w:rPr>
+          <w:rFonts w:ascii="Calibri" w:eastAsia="Calibri" w:hAnsi="Calibri" w:cs="Calibri"/>
+        </w:rPr>
+        <w:t>Biradar</w:t>
+      </w:r>
+      <w:proofErr w:type="spellEnd"/>
+      <w:r>
+        <w:rPr>
+          <w:rFonts w:ascii="Calibri" w:eastAsia="Calibri" w:hAnsi="Calibri" w:cs="Calibri"/>
+        </w:rPr>
+        <w:t>, C, 2017, Estimating Agricultural Crop Types and Fallow Lands Using Multi-Temporal Sentinel-2A Imageries. Proceedings of the National Academy of Sciences, India Section A: Physical Sciences. 87. 10.1007/s40010-017-0447-5.</w:t>
+      </w:r>
+    </w:p>
+    <w:p>
+      <w:r>
+        <w:rPr>
+          <w:rFonts w:ascii="Calibri" w:eastAsia="Calibri" w:hAnsi="Calibri" w:cs="Calibri"/>
+        </w:rPr>
+        <w:t>Z. Jabs-</w:t>
+      </w:r>
+      <w:proofErr w:type="spellStart"/>
+      <w:r>
+        <w:rPr>
+          <w:rFonts w:ascii="Calibri" w:eastAsia="Calibri" w:hAnsi="Calibri" w:cs="Calibri"/>
+        </w:rPr>
+        <w:t>Soboci</w:t>
+      </w:r>
+      <w:proofErr w:type="spellEnd"/>
+      <w:r>
+        <w:rPr>
+          <w:rFonts w:ascii="Calibri" w:eastAsia="Calibri" w:hAnsi="Calibri" w:cs="Calibri"/>
+        </w:rPr>
+        <w:t xml:space="preserve"> ́</w:t>
+      </w:r>
+      <w:proofErr w:type="spellStart"/>
+      <w:r>
+        <w:rPr>
+          <w:rFonts w:ascii="Calibri" w:eastAsia="Calibri" w:hAnsi="Calibri" w:cs="Calibri"/>
+        </w:rPr>
+        <w:t>nska</w:t>
+      </w:r>
+      <w:proofErr w:type="spellEnd"/>
+      <w:r>
+        <w:rPr>
+          <w:rFonts w:ascii="Calibri" w:eastAsia="Calibri" w:hAnsi="Calibri" w:cs="Calibri"/>
+        </w:rPr>
+        <w:t xml:space="preserve">, A. N. </w:t>
+      </w:r>
+      <w:proofErr w:type="spellStart"/>
+      <w:r>
+        <w:rPr>
+          <w:rFonts w:ascii="Calibri" w:eastAsia="Calibri" w:hAnsi="Calibri" w:cs="Calibri"/>
+        </w:rPr>
+        <w:t>Affek</w:t>
+      </w:r>
+      <w:proofErr w:type="spellEnd"/>
+      <w:r>
+        <w:rPr>
+          <w:rFonts w:ascii="Calibri" w:eastAsia="Calibri" w:hAnsi="Calibri" w:cs="Calibri"/>
+        </w:rPr>
+        <w:t xml:space="preserve">, I. </w:t>
+      </w:r>
+      <w:proofErr w:type="spellStart"/>
+      <w:r>
+        <w:rPr>
+          <w:rFonts w:ascii="Calibri" w:eastAsia="Calibri" w:hAnsi="Calibri" w:cs="Calibri"/>
+        </w:rPr>
+        <w:t>Ewiak</w:t>
+      </w:r>
+      <w:proofErr w:type="spellEnd"/>
+      <w:r>
+        <w:rPr>
+          <w:rFonts w:ascii="Calibri" w:eastAsia="Calibri" w:hAnsi="Calibri" w:cs="Calibri"/>
+        </w:rPr>
+        <w:t xml:space="preserve">, and M. D. Nita, 2021, “Mapping mature post-agricultural forests in the polish eastern Carpathians with archival remote sensing data,” Remote Sensing, vol.  13, no.  10, 2021. [Online]. Available: </w:t>
       </w:r>
       <w:hyperlink r:id="rId14">
         <w:r>
@@ -1182,7 +1503,63 @@
         <w:rPr>
           <w:rFonts w:ascii="Calibri" w:eastAsia="Calibri" w:hAnsi="Calibri" w:cs="Calibri"/>
         </w:rPr>
-        <w:t xml:space="preserve">Li, X, Lv, X, He, Y, Zhou, B, Deng, J, Qin, A, 2021, Application of Random Forest in Identifying Winter Wheat Using Landsat8 Imagery, Engenharia Agrícola, Jaboticabal, v.41, n.6, p.619-633 Doi: </w:t>
+        <w:t xml:space="preserve">Li, X, </w:t>
+      </w:r>
+      <w:proofErr w:type="spellStart"/>
+      <w:r>
+        <w:rPr>
+          <w:rFonts w:ascii="Calibri" w:eastAsia="Calibri" w:hAnsi="Calibri" w:cs="Calibri"/>
+        </w:rPr>
+        <w:t>Lv</w:t>
+      </w:r>
+      <w:proofErr w:type="spellEnd"/>
+      <w:r>
+        <w:rPr>
+          <w:rFonts w:ascii="Calibri" w:eastAsia="Calibri" w:hAnsi="Calibri" w:cs="Calibri"/>
+        </w:rPr>
+        <w:t xml:space="preserve">, X, He, Y, Zhou, B, Deng, J, Qin, A, 2021, Application of Random Forest in Identifying Winter Wheat Using Landsat8 Imagery, </w:t>
+      </w:r>
+      <w:proofErr w:type="spellStart"/>
+      <w:r>
+        <w:rPr>
+          <w:rFonts w:ascii="Calibri" w:eastAsia="Calibri" w:hAnsi="Calibri" w:cs="Calibri"/>
+        </w:rPr>
+        <w:t>Engenharia</w:t>
+      </w:r>
+      <w:proofErr w:type="spellEnd"/>
+      <w:r>
+        <w:rPr>
+          <w:rFonts w:ascii="Calibri" w:eastAsia="Calibri" w:hAnsi="Calibri" w:cs="Calibri"/>
+        </w:rPr>
+        <w:t xml:space="preserve"> </w:t>
+      </w:r>
+      <w:proofErr w:type="spellStart"/>
+      <w:r>
+        <w:rPr>
+          <w:rFonts w:ascii="Calibri" w:eastAsia="Calibri" w:hAnsi="Calibri" w:cs="Calibri"/>
+        </w:rPr>
+        <w:t>Agrícola</w:t>
+      </w:r>
+      <w:proofErr w:type="spellEnd"/>
+      <w:r>
+        <w:rPr>
+          <w:rFonts w:ascii="Calibri" w:eastAsia="Calibri" w:hAnsi="Calibri" w:cs="Calibri"/>
+        </w:rPr>
+        <w:t xml:space="preserve">, </w:t>
+      </w:r>
+      <w:proofErr w:type="spellStart"/>
+      <w:r>
+        <w:rPr>
+          <w:rFonts w:ascii="Calibri" w:eastAsia="Calibri" w:hAnsi="Calibri" w:cs="Calibri"/>
+        </w:rPr>
+        <w:t>Jaboticabal</w:t>
+      </w:r>
+      <w:proofErr w:type="spellEnd"/>
+      <w:r>
+        <w:rPr>
+          <w:rFonts w:ascii="Calibri" w:eastAsia="Calibri" w:hAnsi="Calibri" w:cs="Calibri"/>
+        </w:rPr>
+        <w:t xml:space="preserve">, v.41, n.6, p.619-633 Doi: </w:t>
       </w:r>
       <w:hyperlink r:id="rId15">
         <w:r>
@@ -1201,11 +1578,47 @@
       </w:r>
     </w:p>
     <w:p>
-      <w:r>
-        <w:rPr>
-          <w:rFonts w:ascii="Calibri" w:eastAsia="Calibri" w:hAnsi="Calibri" w:cs="Calibri"/>
-        </w:rPr>
-        <w:t xml:space="preserve">Markou, M, Kavazis, Staavris, 2006, Agricultural Situation Report – Malta, National Agricultural Policy, DOI: 10.13140/RG.2.1.3062.6965, </w:t>
+      <w:proofErr w:type="spellStart"/>
+      <w:r>
+        <w:rPr>
+          <w:rFonts w:ascii="Calibri" w:eastAsia="Calibri" w:hAnsi="Calibri" w:cs="Calibri"/>
+        </w:rPr>
+        <w:t>Markou</w:t>
+      </w:r>
+      <w:proofErr w:type="spellEnd"/>
+      <w:r>
+        <w:rPr>
+          <w:rFonts w:ascii="Calibri" w:eastAsia="Calibri" w:hAnsi="Calibri" w:cs="Calibri"/>
+        </w:rPr>
+        <w:t xml:space="preserve">, M, </w:t>
+      </w:r>
+      <w:proofErr w:type="spellStart"/>
+      <w:r>
+        <w:rPr>
+          <w:rFonts w:ascii="Calibri" w:eastAsia="Calibri" w:hAnsi="Calibri" w:cs="Calibri"/>
+        </w:rPr>
+        <w:t>Kavazis</w:t>
+      </w:r>
+      <w:proofErr w:type="spellEnd"/>
+      <w:r>
+        <w:rPr>
+          <w:rFonts w:ascii="Calibri" w:eastAsia="Calibri" w:hAnsi="Calibri" w:cs="Calibri"/>
+        </w:rPr>
+        <w:t xml:space="preserve">, </w:t>
+      </w:r>
+      <w:proofErr w:type="spellStart"/>
+      <w:r>
+        <w:rPr>
+          <w:rFonts w:ascii="Calibri" w:eastAsia="Calibri" w:hAnsi="Calibri" w:cs="Calibri"/>
+        </w:rPr>
+        <w:t>Staavris</w:t>
+      </w:r>
+      <w:proofErr w:type="spellEnd"/>
+      <w:r>
+        <w:rPr>
+          <w:rFonts w:ascii="Calibri" w:eastAsia="Calibri" w:hAnsi="Calibri" w:cs="Calibri"/>
+        </w:rPr>
+        <w:t xml:space="preserve">, 2006, Agricultural Situation Report – Malta, National Agricultural Policy, DOI: 10.13140/RG.2.1.3062.6965, </w:t>
       </w:r>
       <w:r>
         <w:rPr>
@@ -1231,11 +1644,47 @@
       </w:r>
     </w:p>
     <w:p>
-      <w:r>
-        <w:rPr>
-          <w:rFonts w:ascii="Calibri" w:eastAsia="Calibri" w:hAnsi="Calibri" w:cs="Calibri"/>
-        </w:rPr>
-        <w:t>Morissette, L, Chartier, S, 2013, The k-means clustering technique: General considerations and implementation in Mathematica, Tutorials in Quantitative Methods for Psychology 9(1):15-24, DOI: 10.20982/tqmp.09.1.p015</w:t>
+      <w:proofErr w:type="spellStart"/>
+      <w:r>
+        <w:rPr>
+          <w:rFonts w:ascii="Calibri" w:eastAsia="Calibri" w:hAnsi="Calibri" w:cs="Calibri"/>
+        </w:rPr>
+        <w:t>Morissette</w:t>
+      </w:r>
+      <w:proofErr w:type="spellEnd"/>
+      <w:r>
+        <w:rPr>
+          <w:rFonts w:ascii="Calibri" w:eastAsia="Calibri" w:hAnsi="Calibri" w:cs="Calibri"/>
+        </w:rPr>
+        <w:t xml:space="preserve">, L, </w:t>
+      </w:r>
+      <w:proofErr w:type="spellStart"/>
+      <w:r>
+        <w:rPr>
+          <w:rFonts w:ascii="Calibri" w:eastAsia="Calibri" w:hAnsi="Calibri" w:cs="Calibri"/>
+        </w:rPr>
+        <w:t>Chartier</w:t>
+      </w:r>
+      <w:proofErr w:type="spellEnd"/>
+      <w:r>
+        <w:rPr>
+          <w:rFonts w:ascii="Calibri" w:eastAsia="Calibri" w:hAnsi="Calibri" w:cs="Calibri"/>
+        </w:rPr>
+        <w:t>, S, 2013, The k-means clustering technique: General considerations and implementation in Mathematica, Tutorials in Quantitative Methods for Psychology 9(1):15-24, DOI: 10.20982/tqmp.09.</w:t>
+      </w:r>
+      <w:proofErr w:type="gramStart"/>
+      <w:r>
+        <w:rPr>
+          <w:rFonts w:ascii="Calibri" w:eastAsia="Calibri" w:hAnsi="Calibri" w:cs="Calibri"/>
+        </w:rPr>
+        <w:t>1.p</w:t>
+      </w:r>
+      <w:proofErr w:type="gramEnd"/>
+      <w:r>
+        <w:rPr>
+          <w:rFonts w:ascii="Calibri" w:eastAsia="Calibri" w:hAnsi="Calibri" w:cs="Calibri"/>
+        </w:rPr>
+        <w:t>015</w:t>
       </w:r>
     </w:p>
     <w:p>
@@ -1292,19 +1741,55 @@
       </w:r>
     </w:p>
     <w:p>
-      <w:r>
-        <w:rPr>
-          <w:rFonts w:ascii="Calibri" w:eastAsia="Calibri" w:hAnsi="Calibri" w:cs="Calibri"/>
-        </w:rPr>
-        <w:t>Paramasivam, C, R 2019, Merits and Demerits of GIS and Geostatistical Techniques, GIS and Geostatistical Techniques for Groundwater Science, DOI: 10.1016/B978-0-12-815413-7.00002-X</w:t>
-      </w:r>
-    </w:p>
-    <w:p>
-      <w:r>
-        <w:rPr>
-          <w:rFonts w:ascii="Calibri" w:eastAsia="Calibri" w:hAnsi="Calibri" w:cs="Calibri"/>
-        </w:rPr>
-        <w:t xml:space="preserve">Pelletier, C, Webb, G, L, Petitjean, F, 2019, Temporal Convolutional Neural Network for the Classification of Satellite Image Time Series, Remote Sens. 2019, 11(5), 523; </w:t>
+      <w:proofErr w:type="spellStart"/>
+      <w:r>
+        <w:rPr>
+          <w:rFonts w:ascii="Calibri" w:eastAsia="Calibri" w:hAnsi="Calibri" w:cs="Calibri"/>
+        </w:rPr>
+        <w:t>Paramasivam</w:t>
+      </w:r>
+      <w:proofErr w:type="spellEnd"/>
+      <w:r>
+        <w:rPr>
+          <w:rFonts w:ascii="Calibri" w:eastAsia="Calibri" w:hAnsi="Calibri" w:cs="Calibri"/>
+        </w:rPr>
+        <w:t xml:space="preserve">, C, R 2019, Merits and Demerits of GIS and Geostatistical Techniques, </w:t>
+      </w:r>
+      <w:proofErr w:type="gramStart"/>
+      <w:r>
+        <w:rPr>
+          <w:rFonts w:ascii="Calibri" w:eastAsia="Calibri" w:hAnsi="Calibri" w:cs="Calibri"/>
+        </w:rPr>
+        <w:t>GIS</w:t>
+      </w:r>
+      <w:proofErr w:type="gramEnd"/>
+      <w:r>
+        <w:rPr>
+          <w:rFonts w:ascii="Calibri" w:eastAsia="Calibri" w:hAnsi="Calibri" w:cs="Calibri"/>
+        </w:rPr>
+        <w:t xml:space="preserve"> and Geostatistical Techniques for Groundwater Science, DOI: 10.1016/B978-0-12-815413-7.00002-X</w:t>
+      </w:r>
+    </w:p>
+    <w:p>
+      <w:r>
+        <w:rPr>
+          <w:rFonts w:ascii="Calibri" w:eastAsia="Calibri" w:hAnsi="Calibri" w:cs="Calibri"/>
+        </w:rPr>
+        <w:t xml:space="preserve">Pelletier, C, Webb, G, L, </w:t>
+      </w:r>
+      <w:proofErr w:type="spellStart"/>
+      <w:r>
+        <w:rPr>
+          <w:rFonts w:ascii="Calibri" w:eastAsia="Calibri" w:hAnsi="Calibri" w:cs="Calibri"/>
+        </w:rPr>
+        <w:t>Petitjean</w:t>
+      </w:r>
+      <w:proofErr w:type="spellEnd"/>
+      <w:r>
+        <w:rPr>
+          <w:rFonts w:ascii="Calibri" w:eastAsia="Calibri" w:hAnsi="Calibri" w:cs="Calibri"/>
+        </w:rPr>
+        <w:t xml:space="preserve">, F, 2019, Temporal Convolutional Neural Network for the Classification of Satellite Image Time Series, Remote Sens. 2019, 11(5), 523; </w:t>
       </w:r>
       <w:hyperlink r:id="rId19">
         <w:r>
@@ -1317,20 +1802,240 @@
       </w:hyperlink>
     </w:p>
     <w:p>
+      <w:proofErr w:type="spellStart"/>
       <w:r>
         <w:rPr>
           <w:rFonts w:ascii="Calibri" w:eastAsia="Calibri" w:hAnsi="Calibri" w:cs="Calibri"/>
         </w:rPr>
         <w:lastRenderedPageBreak/>
-        <w:t>Prishchepov, A. V., V. C. Radeloff, M. Dubinin, and C. Alcantara, 2012, The Effect of Landsat ETM/ETM+ Image Acquisition Dates on the Detection of Agricultural Land Abandonment in Eastern Europe, Remote Sensing of Environment 126:195–209, DOI:10.1016/j.rse.2012.08.017</w:t>
-      </w:r>
-    </w:p>
-    <w:p>
-      <w:r>
-        <w:rPr>
-          <w:rFonts w:ascii="Calibri" w:eastAsia="Calibri" w:hAnsi="Calibri" w:cs="Calibri"/>
-        </w:rPr>
-        <w:t xml:space="preserve">P.   Rao,   W.   Zhou,   N.   Bhattarai,   A.   K.   Srivastava,   B.   Singh,S.  Poonia,  D.  B.  Lobell,  and  M.  Jain,  “Using  sentinel-1,  sentinel-2,   and   planet   imagery   to   map   crop   type   of   smallholder   farms,”Remote  Sensing,  vol.  13,  no.  10,  2021.  [Online].  Available: </w:t>
+        <w:t>Prishchepov</w:t>
+      </w:r>
+      <w:proofErr w:type="spellEnd"/>
+      <w:r>
+        <w:rPr>
+          <w:rFonts w:ascii="Calibri" w:eastAsia="Calibri" w:hAnsi="Calibri" w:cs="Calibri"/>
+        </w:rPr>
+        <w:t xml:space="preserve">, A. V., V. C. </w:t>
+      </w:r>
+      <w:proofErr w:type="spellStart"/>
+      <w:r>
+        <w:rPr>
+          <w:rFonts w:ascii="Calibri" w:eastAsia="Calibri" w:hAnsi="Calibri" w:cs="Calibri"/>
+        </w:rPr>
+        <w:t>Radeloff</w:t>
+      </w:r>
+      <w:proofErr w:type="spellEnd"/>
+      <w:r>
+        <w:rPr>
+          <w:rFonts w:ascii="Calibri" w:eastAsia="Calibri" w:hAnsi="Calibri" w:cs="Calibri"/>
+        </w:rPr>
+        <w:t xml:space="preserve">, M. </w:t>
+      </w:r>
+      <w:proofErr w:type="spellStart"/>
+      <w:r>
+        <w:rPr>
+          <w:rFonts w:ascii="Calibri" w:eastAsia="Calibri" w:hAnsi="Calibri" w:cs="Calibri"/>
+        </w:rPr>
+        <w:t>Dubinin</w:t>
+      </w:r>
+      <w:proofErr w:type="spellEnd"/>
+      <w:r>
+        <w:rPr>
+          <w:rFonts w:ascii="Calibri" w:eastAsia="Calibri" w:hAnsi="Calibri" w:cs="Calibri"/>
+        </w:rPr>
+        <w:t xml:space="preserve">, and C. Alcantara, 2012, The Effect of Landsat ETM/ETM+ Image Acquisition Dates on the Detection of Agricultural Land Abandonment in Eastern Europe, Remote Sensing of Environment 126:195–209, </w:t>
+      </w:r>
+      <w:proofErr w:type="gramStart"/>
+      <w:r>
+        <w:rPr>
+          <w:rFonts w:ascii="Calibri" w:eastAsia="Calibri" w:hAnsi="Calibri" w:cs="Calibri"/>
+        </w:rPr>
+        <w:t>DOI:10.1016/j.rse</w:t>
+      </w:r>
+      <w:proofErr w:type="gramEnd"/>
+      <w:r>
+        <w:rPr>
+          <w:rFonts w:ascii="Calibri" w:eastAsia="Calibri" w:hAnsi="Calibri" w:cs="Calibri"/>
+        </w:rPr>
+        <w:t>.2012.08.017</w:t>
+      </w:r>
+    </w:p>
+    <w:p>
+      <w:r>
+        <w:rPr>
+          <w:rFonts w:ascii="Calibri" w:eastAsia="Calibri" w:hAnsi="Calibri" w:cs="Calibri"/>
+        </w:rPr>
+        <w:t xml:space="preserve">P.   </w:t>
+      </w:r>
+      <w:proofErr w:type="gramStart"/>
+      <w:r>
+        <w:rPr>
+          <w:rFonts w:ascii="Calibri" w:eastAsia="Calibri" w:hAnsi="Calibri" w:cs="Calibri"/>
+        </w:rPr>
+        <w:t xml:space="preserve">Rao,   </w:t>
+      </w:r>
+      <w:proofErr w:type="gramEnd"/>
+      <w:r>
+        <w:rPr>
+          <w:rFonts w:ascii="Calibri" w:eastAsia="Calibri" w:hAnsi="Calibri" w:cs="Calibri"/>
+        </w:rPr>
+        <w:t xml:space="preserve">W.   </w:t>
+      </w:r>
+      <w:proofErr w:type="gramStart"/>
+      <w:r>
+        <w:rPr>
+          <w:rFonts w:ascii="Calibri" w:eastAsia="Calibri" w:hAnsi="Calibri" w:cs="Calibri"/>
+        </w:rPr>
+        <w:t xml:space="preserve">Zhou,   </w:t>
+      </w:r>
+      <w:proofErr w:type="gramEnd"/>
+      <w:r>
+        <w:rPr>
+          <w:rFonts w:ascii="Calibri" w:eastAsia="Calibri" w:hAnsi="Calibri" w:cs="Calibri"/>
+        </w:rPr>
+        <w:t xml:space="preserve">N.   </w:t>
+      </w:r>
+      <w:proofErr w:type="gramStart"/>
+      <w:r>
+        <w:rPr>
+          <w:rFonts w:ascii="Calibri" w:eastAsia="Calibri" w:hAnsi="Calibri" w:cs="Calibri"/>
+        </w:rPr>
+        <w:t xml:space="preserve">Bhattarai,   </w:t>
+      </w:r>
+      <w:proofErr w:type="gramEnd"/>
+      <w:r>
+        <w:rPr>
+          <w:rFonts w:ascii="Calibri" w:eastAsia="Calibri" w:hAnsi="Calibri" w:cs="Calibri"/>
+        </w:rPr>
+        <w:t xml:space="preserve">A.   K.   </w:t>
+      </w:r>
+      <w:proofErr w:type="gramStart"/>
+      <w:r>
+        <w:rPr>
+          <w:rFonts w:ascii="Calibri" w:eastAsia="Calibri" w:hAnsi="Calibri" w:cs="Calibri"/>
+        </w:rPr>
+        <w:t xml:space="preserve">Srivastava,   </w:t>
+      </w:r>
+      <w:proofErr w:type="gramEnd"/>
+      <w:r>
+        <w:rPr>
+          <w:rFonts w:ascii="Calibri" w:eastAsia="Calibri" w:hAnsi="Calibri" w:cs="Calibri"/>
+        </w:rPr>
+        <w:t xml:space="preserve">B.   </w:t>
+      </w:r>
+      <w:proofErr w:type="spellStart"/>
+      <w:proofErr w:type="gramStart"/>
+      <w:r>
+        <w:rPr>
+          <w:rFonts w:ascii="Calibri" w:eastAsia="Calibri" w:hAnsi="Calibri" w:cs="Calibri"/>
+        </w:rPr>
+        <w:t>Singh,S</w:t>
+      </w:r>
+      <w:proofErr w:type="spellEnd"/>
+      <w:r>
+        <w:rPr>
+          <w:rFonts w:ascii="Calibri" w:eastAsia="Calibri" w:hAnsi="Calibri" w:cs="Calibri"/>
+        </w:rPr>
+        <w:t>.</w:t>
+      </w:r>
+      <w:proofErr w:type="gramEnd"/>
+      <w:r>
+        <w:rPr>
+          <w:rFonts w:ascii="Calibri" w:eastAsia="Calibri" w:hAnsi="Calibri" w:cs="Calibri"/>
+        </w:rPr>
+        <w:t xml:space="preserve">  </w:t>
+      </w:r>
+      <w:proofErr w:type="spellStart"/>
+      <w:proofErr w:type="gramStart"/>
+      <w:r>
+        <w:rPr>
+          <w:rFonts w:ascii="Calibri" w:eastAsia="Calibri" w:hAnsi="Calibri" w:cs="Calibri"/>
+        </w:rPr>
+        <w:t>Poonia</w:t>
+      </w:r>
+      <w:proofErr w:type="spellEnd"/>
+      <w:r>
+        <w:rPr>
+          <w:rFonts w:ascii="Calibri" w:eastAsia="Calibri" w:hAnsi="Calibri" w:cs="Calibri"/>
+        </w:rPr>
+        <w:t>,  D.</w:t>
+      </w:r>
+      <w:proofErr w:type="gramEnd"/>
+      <w:r>
+        <w:rPr>
+          <w:rFonts w:ascii="Calibri" w:eastAsia="Calibri" w:hAnsi="Calibri" w:cs="Calibri"/>
+        </w:rPr>
+        <w:t xml:space="preserve">  B.  </w:t>
+      </w:r>
+      <w:proofErr w:type="gramStart"/>
+      <w:r>
+        <w:rPr>
+          <w:rFonts w:ascii="Calibri" w:eastAsia="Calibri" w:hAnsi="Calibri" w:cs="Calibri"/>
+        </w:rPr>
+        <w:t>Lobell,  and</w:t>
+      </w:r>
+      <w:proofErr w:type="gramEnd"/>
+      <w:r>
+        <w:rPr>
+          <w:rFonts w:ascii="Calibri" w:eastAsia="Calibri" w:hAnsi="Calibri" w:cs="Calibri"/>
+        </w:rPr>
+        <w:t xml:space="preserve">  M.  </w:t>
+      </w:r>
+      <w:proofErr w:type="gramStart"/>
+      <w:r>
+        <w:rPr>
+          <w:rFonts w:ascii="Calibri" w:eastAsia="Calibri" w:hAnsi="Calibri" w:cs="Calibri"/>
+        </w:rPr>
+        <w:t>Jain,  “</w:t>
+      </w:r>
+      <w:proofErr w:type="gramEnd"/>
+      <w:r>
+        <w:rPr>
+          <w:rFonts w:ascii="Calibri" w:eastAsia="Calibri" w:hAnsi="Calibri" w:cs="Calibri"/>
+        </w:rPr>
+        <w:t xml:space="preserve">Using  sentinel-1,  sentinel-2,   and   planet   imagery   to   map   crop   type   of   smallholder   </w:t>
+      </w:r>
+      <w:proofErr w:type="spellStart"/>
+      <w:r>
+        <w:rPr>
+          <w:rFonts w:ascii="Calibri" w:eastAsia="Calibri" w:hAnsi="Calibri" w:cs="Calibri"/>
+        </w:rPr>
+        <w:t>farms,”Remote</w:t>
+      </w:r>
+      <w:proofErr w:type="spellEnd"/>
+      <w:r>
+        <w:rPr>
+          <w:rFonts w:ascii="Calibri" w:eastAsia="Calibri" w:hAnsi="Calibri" w:cs="Calibri"/>
+        </w:rPr>
+        <w:t xml:space="preserve">  Sensing,  vol.  </w:t>
+      </w:r>
+      <w:proofErr w:type="gramStart"/>
+      <w:r>
+        <w:rPr>
+          <w:rFonts w:ascii="Calibri" w:eastAsia="Calibri" w:hAnsi="Calibri" w:cs="Calibri"/>
+        </w:rPr>
+        <w:t>13,  no.</w:t>
+      </w:r>
+      <w:proofErr w:type="gramEnd"/>
+      <w:r>
+        <w:rPr>
+          <w:rFonts w:ascii="Calibri" w:eastAsia="Calibri" w:hAnsi="Calibri" w:cs="Calibri"/>
+        </w:rPr>
+        <w:t xml:space="preserve">  </w:t>
+      </w:r>
+      <w:proofErr w:type="gramStart"/>
+      <w:r>
+        <w:rPr>
+          <w:rFonts w:ascii="Calibri" w:eastAsia="Calibri" w:hAnsi="Calibri" w:cs="Calibri"/>
+        </w:rPr>
+        <w:t>10,  2021</w:t>
+      </w:r>
+      <w:proofErr w:type="gramEnd"/>
+      <w:r>
+        <w:rPr>
+          <w:rFonts w:ascii="Calibri" w:eastAsia="Calibri" w:hAnsi="Calibri" w:cs="Calibri"/>
+        </w:rPr>
+        <w:t xml:space="preserve">.  [Online].  Available: </w:t>
       </w:r>
       <w:hyperlink r:id="rId20">
         <w:r>
@@ -1355,15 +2060,71 @@
         <w:rPr>
           <w:rFonts w:ascii="Calibri" w:eastAsia="Calibri" w:hAnsi="Calibri" w:cs="Calibri"/>
         </w:rPr>
-        <w:t>Srivastava, D, Bhambhu, L, 2010, Data classification using support vector machine, Journal of Theoretical and Applied Information Technology 12(1):1-7</w:t>
-      </w:r>
-    </w:p>
-    <w:p>
-      <w:r>
-        <w:rPr>
-          <w:rFonts w:ascii="Calibri" w:eastAsia="Calibri" w:hAnsi="Calibri" w:cs="Calibri"/>
-        </w:rPr>
-        <w:t>Tong, X, Brandt, M, Hiernaux, P, Herrmann, S, Rasmussen, L, V, Rasmussen, K, Tien, F, Tagesson, T, Zhang, W, Fensholt, R, 2020, The forgotten land use class: Mapping of fallow fields across the Sahel using Sentinel-2, Remote Sensing of Environment 239:111598, DOI: 10.1016/j.rse.2019.111598</w:t>
+        <w:t xml:space="preserve">Srivastava, D, </w:t>
+      </w:r>
+      <w:proofErr w:type="spellStart"/>
+      <w:r>
+        <w:rPr>
+          <w:rFonts w:ascii="Calibri" w:eastAsia="Calibri" w:hAnsi="Calibri" w:cs="Calibri"/>
+        </w:rPr>
+        <w:t>Bhambhu</w:t>
+      </w:r>
+      <w:proofErr w:type="spellEnd"/>
+      <w:r>
+        <w:rPr>
+          <w:rFonts w:ascii="Calibri" w:eastAsia="Calibri" w:hAnsi="Calibri" w:cs="Calibri"/>
+        </w:rPr>
+        <w:t>, L, 2010, Data classification using support vector machine, Journal of Theoretical and Applied Information Technology 12(1):1-7</w:t>
+      </w:r>
+    </w:p>
+    <w:p>
+      <w:r>
+        <w:rPr>
+          <w:rFonts w:ascii="Calibri" w:eastAsia="Calibri" w:hAnsi="Calibri" w:cs="Calibri"/>
+        </w:rPr>
+        <w:t xml:space="preserve">Tong, X, Brandt, M, </w:t>
+      </w:r>
+      <w:proofErr w:type="spellStart"/>
+      <w:r>
+        <w:rPr>
+          <w:rFonts w:ascii="Calibri" w:eastAsia="Calibri" w:hAnsi="Calibri" w:cs="Calibri"/>
+        </w:rPr>
+        <w:t>Hiernaux</w:t>
+      </w:r>
+      <w:proofErr w:type="spellEnd"/>
+      <w:r>
+        <w:rPr>
+          <w:rFonts w:ascii="Calibri" w:eastAsia="Calibri" w:hAnsi="Calibri" w:cs="Calibri"/>
+        </w:rPr>
+        <w:t xml:space="preserve">, P, Herrmann, S, Rasmussen, L, V, Rasmussen, K, Tien, F, </w:t>
+      </w:r>
+      <w:proofErr w:type="spellStart"/>
+      <w:r>
+        <w:rPr>
+          <w:rFonts w:ascii="Calibri" w:eastAsia="Calibri" w:hAnsi="Calibri" w:cs="Calibri"/>
+        </w:rPr>
+        <w:t>Tagesson</w:t>
+      </w:r>
+      <w:proofErr w:type="spellEnd"/>
+      <w:r>
+        <w:rPr>
+          <w:rFonts w:ascii="Calibri" w:eastAsia="Calibri" w:hAnsi="Calibri" w:cs="Calibri"/>
+        </w:rPr>
+        <w:t xml:space="preserve">, T, Zhang, W, </w:t>
+      </w:r>
+      <w:proofErr w:type="spellStart"/>
+      <w:r>
+        <w:rPr>
+          <w:rFonts w:ascii="Calibri" w:eastAsia="Calibri" w:hAnsi="Calibri" w:cs="Calibri"/>
+        </w:rPr>
+        <w:t>Fensholt</w:t>
+      </w:r>
+      <w:proofErr w:type="spellEnd"/>
+      <w:r>
+        <w:rPr>
+          <w:rFonts w:ascii="Calibri" w:eastAsia="Calibri" w:hAnsi="Calibri" w:cs="Calibri"/>
+        </w:rPr>
+        <w:t>, R, 2020, The forgotten land use class: Mapping of fallow fields across the Sahel using Sentinel-2, Remote Sensing of Environment 239:111598, DOI: 10.1016/j.rse.2019.111598</w:t>
       </w:r>
     </w:p>
     <w:p>
@@ -1482,6 +2243,63 @@
     <w:p>
       <w:pPr>
         <w:rPr>
+          <w:rFonts w:ascii="Calibri" w:eastAsia="Calibri" w:hAnsi="Calibri" w:cs="Calibri"/>
+        </w:rPr>
+      </w:pPr>
+      <w:r>
+        <w:rPr>
+          <w:rFonts w:ascii="Calibri" w:eastAsia="Calibri" w:hAnsi="Calibri" w:cs="Calibri"/>
+          <w:b/>
+          <w:bCs/>
+        </w:rPr>
+        <w:lastRenderedPageBreak/>
+        <w:t>Task 4</w:t>
+      </w:r>
+    </w:p>
+    <w:p>
+      <w:pPr>
+        <w:rPr>
+          <w:rFonts w:ascii="Calibri" w:eastAsia="Calibri" w:hAnsi="Calibri" w:cs="Calibri"/>
+          <w:u w:val="single"/>
+        </w:rPr>
+      </w:pPr>
+      <w:r>
+        <w:rPr>
+          <w:rFonts w:ascii="Calibri" w:eastAsia="Calibri" w:hAnsi="Calibri" w:cs="Calibri"/>
+          <w:u w:val="single"/>
+        </w:rPr>
+        <w:t>Research Design:</w:t>
+      </w:r>
+    </w:p>
+    <w:p>
+      <w:pPr>
+        <w:rPr>
+          <w:rFonts w:ascii="Calibri" w:eastAsia="Calibri" w:hAnsi="Calibri" w:cs="Calibri"/>
+        </w:rPr>
+      </w:pPr>
+      <w:r>
+        <w:rPr>
+          <w:rFonts w:ascii="Calibri" w:eastAsia="Calibri" w:hAnsi="Calibri" w:cs="Calibri"/>
+        </w:rPr>
+        <w:t>For my study, I collected a specific dataset of ground truth data from the Agriculture and Rural Payments Agency (ARPA), which get inspectors to go on survey inspections to gather which agricultural land is being used and cultivated and which is not. They provided me with this data in agreement with the purpose of my study to be able to conduct my research on whether using Sentinel imagery and machine learning could provide the means of identifying the potential of uncultivated land to be cultivated. This data consists of three parcels declared as No-Minimum (NMM) agricultural activity which consists of land where no ploughing takes place; the declaration is confirmed, and another observed as bare soil; the declaration is not correct. The other cases represent the Arable land class, which also includes no ploughing and bare soil class.</w:t>
+      </w:r>
+    </w:p>
+    <w:p>
+      <w:pPr>
+        <w:rPr>
+          <w:u w:val="single"/>
+        </w:rPr>
+      </w:pPr>
+      <w:r>
+        <w:rPr>
+          <w:u w:val="single"/>
+        </w:rPr>
+        <w:br w:type="page"/>
+      </w:r>
+    </w:p>
+    <w:p>
+      <w:pPr>
+        <w:rPr>
           <w:u w:val="single"/>
         </w:rPr>
       </w:pPr>
@@ -1523,12 +2341,21 @@
       <w:r>
         <w:t xml:space="preserve">Earth Lab, 2021, </w:t>
       </w:r>
+      <w:proofErr w:type="spellStart"/>
       <w:r>
         <w:rPr>
           <w:i/>
           <w:iCs/>
         </w:rPr>
-        <w:t>EarthPy: A Python Package for Earth Data</w:t>
+        <w:t>EarthPy</w:t>
+      </w:r>
+      <w:proofErr w:type="spellEnd"/>
+      <w:r>
+        <w:rPr>
+          <w:i/>
+          <w:iCs/>
+        </w:rPr>
+        <w:t>: A Python Package for Earth Data</w:t>
       </w:r>
       <w:r>
         <w:t xml:space="preserve">, Available at: </w:t>

</xml_diff>

<commit_message>
TASK 4 - completed - All tasks complete
Research Pipeline - Found in the current folder as 'Mandy_Cortis_63A_ResearchPipeline'

Completed Task 1

Research Papers - Every task has a separate folder including the research papers used.
</commit_message>
<xml_diff>
--- a/Mandy_Cortis_63A_Tasks1-4.docx
+++ b/Mandy_Cortis_63A_Tasks1-4.docx
@@ -57,7 +57,7 @@
         <w:t xml:space="preserve"> a specified area in Malta have the potential to be cultivated</w:t>
       </w:r>
       <w:r>
-        <w:t>,</w:t>
+        <w:t>.</w:t>
       </w:r>
     </w:p>
     <w:p>
@@ -69,7 +69,7 @@
         </w:numPr>
       </w:pPr>
       <w:r>
-        <w:t>By m</w:t>
+        <w:t>M</w:t>
       </w:r>
       <w:r>
         <w:t xml:space="preserve">aking use of sentinel imagery to obtain visual changes in agricultural land in Malta </w:t>
@@ -90,7 +90,13 @@
         </w:numPr>
       </w:pPr>
       <w:r>
-        <w:t xml:space="preserve">Actual data gathered from </w:t>
+        <w:t xml:space="preserve">Actual data </w:t>
+      </w:r>
+      <w:r>
+        <w:t xml:space="preserve">is </w:t>
+      </w:r>
+      <w:r>
+        <w:t xml:space="preserve">gathered from </w:t>
       </w:r>
       <w:r>
         <w:t xml:space="preserve">the </w:t>
@@ -99,7 +105,19 @@
         <w:t xml:space="preserve">Agriculture and Rural Payments Agency </w:t>
       </w:r>
       <w:r>
-        <w:t>(ARPA) about which lands are cultivated and uncultivated.</w:t>
+        <w:t xml:space="preserve">(ARPA) </w:t>
+      </w:r>
+      <w:r>
+        <w:t xml:space="preserve">as datasets </w:t>
+      </w:r>
+      <w:r>
+        <w:t>about which lands are cultivated and uncultivated</w:t>
+      </w:r>
+      <w:r>
+        <w:t xml:space="preserve"> from their inspections</w:t>
+      </w:r>
+      <w:r>
+        <w:t>.</w:t>
       </w:r>
     </w:p>
     <w:p>
@@ -128,6 +146,21 @@
           <w:numId w:val="1"/>
         </w:numPr>
       </w:pPr>
+      <w:r>
+        <w:t>Both single</w:t>
+      </w:r>
+      <w:r>
+        <w:t xml:space="preserve"> date</w:t>
+      </w:r>
+      <w:r>
+        <w:t xml:space="preserve"> and multi-temporal </w:t>
+      </w:r>
+      <w:r>
+        <w:t xml:space="preserve">satellite image classification </w:t>
+      </w:r>
+      <w:r>
+        <w:t>techniques are used for comparison.</w:t>
+      </w:r>
     </w:p>
     <w:p>
       <w:pPr>
@@ -239,28 +272,16 @@
         </w:numPr>
       </w:pPr>
       <w:r>
-        <w:t xml:space="preserve">In the meantime, I </w:t>
-      </w:r>
-      <w:r>
-        <w:t xml:space="preserve">set two different polygons for cultivated and uncultivated lands classes and a study area class on QGIS to train on and </w:t>
-      </w:r>
-      <w:r>
-        <w:t xml:space="preserve">I followed a tutorial which carried out a Random Forest </w:t>
-      </w:r>
-      <w:r>
-        <w:t xml:space="preserve">(RF) </w:t>
-      </w:r>
-      <w:r>
-        <w:t>Classification</w:t>
-      </w:r>
-      <w:r>
-        <w:t xml:space="preserve"> </w:t>
-      </w:r>
-      <w:r>
-        <w:t xml:space="preserve">based in Seville on both a single satellite image and on multiple images. </w:t>
-      </w:r>
-      <w:r>
-        <w:t>Hence, I also downloaded 3 different satellite images to carry out the RF.</w:t>
+        <w:t>ARPA</w:t>
+      </w:r>
+      <w:r>
+        <w:t xml:space="preserve"> forwarded me a complete dataset </w:t>
+      </w:r>
+      <w:r>
+        <w:t xml:space="preserve">as parcels </w:t>
+      </w:r>
+      <w:r>
+        <w:t>from their inspections, including agricultural land all around Malta which is cultivated and that which is not.</w:t>
       </w:r>
     </w:p>
     <w:p>
@@ -272,19 +293,118 @@
         </w:numPr>
       </w:pPr>
       <w:r>
-        <w:t xml:space="preserve">After some time, </w:t>
-      </w:r>
-      <w:r>
-        <w:t>ARPA</w:t>
-      </w:r>
-      <w:r>
-        <w:t xml:space="preserve"> forwarded me a complete dataset </w:t>
-      </w:r>
-      <w:r>
-        <w:t xml:space="preserve">as parcels </w:t>
-      </w:r>
-      <w:r>
-        <w:t>from their inspections, including agricultural land in all around Malta which is cultivated and that which is not.</w:t>
+        <w:t xml:space="preserve">This data was transferred to QGIS, a </w:t>
+      </w:r>
+      <w:r>
+        <w:t>geographic information system application that supports viewing, editing, and analysis of geospatial data</w:t>
+      </w:r>
+      <w:r>
+        <w:t>. A google earth map layer was placed underneath</w:t>
+      </w:r>
+      <w:r>
+        <w:t>,</w:t>
+      </w:r>
+      <w:r>
+        <w:t xml:space="preserve"> and ARPA’s dataset was placed over, dictating which lands go under the specified class.</w:t>
+      </w:r>
+      <w:r>
+        <w:t xml:space="preserve"> The classes were then named </w:t>
+      </w:r>
+      <w:r>
+        <w:rPr>
+          <w:i/>
+          <w:iCs/>
+        </w:rPr>
+        <w:t>Arable</w:t>
+      </w:r>
+      <w:r>
+        <w:t xml:space="preserve">, </w:t>
+      </w:r>
+      <w:r>
+        <w:rPr>
+          <w:i/>
+          <w:iCs/>
+        </w:rPr>
+        <w:t>Non-Cultivated</w:t>
+      </w:r>
+      <w:r>
+        <w:t xml:space="preserve">, and </w:t>
+      </w:r>
+      <w:r>
+        <w:rPr>
+          <w:i/>
+          <w:iCs/>
+        </w:rPr>
+        <w:t>Other</w:t>
+      </w:r>
+      <w:r>
+        <w:t xml:space="preserve">. A </w:t>
+      </w:r>
+      <w:r>
+        <w:t xml:space="preserve">new </w:t>
+      </w:r>
+      <w:r>
+        <w:t xml:space="preserve">study area </w:t>
+      </w:r>
+      <w:r>
+        <w:t xml:space="preserve">covering a larger area </w:t>
+      </w:r>
+      <w:r>
+        <w:t xml:space="preserve">was formed by drawing a polygon around the area I want to focus </w:t>
+      </w:r>
+      <w:r>
+        <w:t xml:space="preserve">on </w:t>
+      </w:r>
+      <w:r>
+        <w:t xml:space="preserve">for my study, that being the outskirts of </w:t>
+      </w:r>
+      <w:proofErr w:type="spellStart"/>
+      <w:r>
+        <w:t>Siggiewi</w:t>
+      </w:r>
+      <w:proofErr w:type="spellEnd"/>
+      <w:r>
+        <w:t xml:space="preserve">, </w:t>
+      </w:r>
+      <w:proofErr w:type="spellStart"/>
+      <w:r>
+        <w:t>Qrendi</w:t>
+      </w:r>
+      <w:proofErr w:type="spellEnd"/>
+      <w:r>
+        <w:t xml:space="preserve"> and Haz-</w:t>
+      </w:r>
+      <w:proofErr w:type="spellStart"/>
+      <w:r>
+        <w:t>Zebbug</w:t>
+      </w:r>
+      <w:proofErr w:type="spellEnd"/>
+      <w:r>
+        <w:t>.</w:t>
+      </w:r>
+      <w:r>
+        <w:t xml:space="preserve"> The remaining </w:t>
+      </w:r>
+      <w:r>
+        <w:t xml:space="preserve">parcels from the </w:t>
+      </w:r>
+      <w:r>
+        <w:t xml:space="preserve">dataset </w:t>
+      </w:r>
+      <w:r>
+        <w:t xml:space="preserve">which fell outside of the study area </w:t>
+      </w:r>
+      <w:r>
+        <w:t>were</w:t>
+      </w:r>
+      <w:r>
+        <w:t xml:space="preserve"> </w:t>
+      </w:r>
+      <w:r>
+        <w:t>discarded</w:t>
+      </w:r>
+      <w:r>
+        <w:t>.</w:t>
       </w:r>
     </w:p>
     <w:p>
@@ -296,100 +416,37 @@
         </w:numPr>
       </w:pPr>
       <w:r>
-        <w:t xml:space="preserve">This data was transferred to QGIS, a </w:t>
-      </w:r>
-      <w:r>
-        <w:t>geographic information system application that supports viewing, editing, and analysis of geospatial data</w:t>
-      </w:r>
-      <w:r>
-        <w:t>. A google earth map layer was placed underneath</w:t>
-      </w:r>
-      <w:r>
-        <w:t>,</w:t>
-      </w:r>
-      <w:r>
-        <w:t xml:space="preserve"> and ARPA’s dataset was placed over, dictating which lands go under the specified class.</w:t>
-      </w:r>
-      <w:r>
-        <w:t xml:space="preserve"> The classes were then named as </w:t>
-      </w:r>
-      <w:r>
-        <w:rPr>
-          <w:i/>
-          <w:iCs/>
-        </w:rPr>
-        <w:t>Arable</w:t>
-      </w:r>
-      <w:r>
-        <w:t xml:space="preserve">, </w:t>
-      </w:r>
-      <w:r>
-        <w:rPr>
-          <w:i/>
-          <w:iCs/>
-        </w:rPr>
-        <w:t>Non-Cultivated</w:t>
-      </w:r>
-      <w:r>
-        <w:t xml:space="preserve">, and </w:t>
-      </w:r>
-      <w:r>
-        <w:rPr>
-          <w:i/>
-          <w:iCs/>
-        </w:rPr>
-        <w:t>Other</w:t>
-      </w:r>
-      <w:r>
-        <w:t xml:space="preserve">. A </w:t>
-      </w:r>
-      <w:r>
-        <w:t xml:space="preserve">new </w:t>
-      </w:r>
-      <w:r>
-        <w:t xml:space="preserve">study area </w:t>
-      </w:r>
-      <w:r>
-        <w:t xml:space="preserve">covering a larger area </w:t>
-      </w:r>
-      <w:r>
-        <w:t xml:space="preserve">was formed by drawing a polygon around the area I want to focus for my study, that being the outskirts of </w:t>
-      </w:r>
-      <w:proofErr w:type="spellStart"/>
-      <w:r>
-        <w:t>Siggiewi</w:t>
-      </w:r>
-      <w:proofErr w:type="spellEnd"/>
-      <w:r>
-        <w:t xml:space="preserve">, </w:t>
-      </w:r>
-      <w:proofErr w:type="spellStart"/>
-      <w:r>
-        <w:t>Qrendi</w:t>
-      </w:r>
-      <w:proofErr w:type="spellEnd"/>
-      <w:r>
-        <w:t xml:space="preserve"> and Haz-</w:t>
-      </w:r>
-      <w:proofErr w:type="spellStart"/>
-      <w:r>
-        <w:t>Zebbug</w:t>
-      </w:r>
-      <w:proofErr w:type="spellEnd"/>
-      <w:r>
-        <w:t>.</w:t>
-      </w:r>
-      <w:r>
-        <w:t xml:space="preserve"> The remaining dataset </w:t>
-      </w:r>
-      <w:r>
-        <w:t xml:space="preserve">from the parcels which fell outside of the study area were </w:t>
-      </w:r>
-      <w:r>
-        <w:t>discarded</w:t>
-      </w:r>
-      <w:r>
-        <w:t>.</w:t>
+        <w:t xml:space="preserve">A time phase was decided </w:t>
+      </w:r>
+      <w:r>
+        <w:t xml:space="preserve">for the study to be focused on to determine the changes throughout. Hence, </w:t>
+      </w:r>
+      <w:r>
+        <w:t xml:space="preserve">cloud-free </w:t>
+      </w:r>
+      <w:r>
+        <w:t>satellite imagery was downloaded</w:t>
+      </w:r>
+      <w:r>
+        <w:t xml:space="preserve"> from the Copernicus Hub platform</w:t>
+      </w:r>
+      <w:r>
+        <w:t>: 12 satellite images from 2015-2017 and another set of 12 from 20</w:t>
+      </w:r>
+      <w:r>
+        <w:t>20</w:t>
+      </w:r>
+      <w:r>
+        <w:t>-202</w:t>
+      </w:r>
+      <w:r>
+        <w:t>2</w:t>
+      </w:r>
+      <w:r>
+        <w:t>, by alternating months.</w:t>
+      </w:r>
+      <w:r>
+        <w:t xml:space="preserve"> </w:t>
       </w:r>
     </w:p>
     <w:p>
@@ -401,25 +458,13 @@
         </w:numPr>
       </w:pPr>
       <w:r>
-        <w:t xml:space="preserve">A time phase was decided </w:t>
-      </w:r>
-      <w:r>
-        <w:t xml:space="preserve">for the study to be focused on to determine the changes throughout. Hence, </w:t>
-      </w:r>
-      <w:r>
-        <w:t xml:space="preserve">cloud-free </w:t>
-      </w:r>
-      <w:r>
-        <w:t>satellite imagery was downloaded</w:t>
-      </w:r>
-      <w:r>
-        <w:t xml:space="preserve"> from the Copernicus Hub platform</w:t>
-      </w:r>
-      <w:r>
-        <w:t>: 12 satellite images from 2015-2017 and another set of 12 from 2019-2021, by alternating months.</w:t>
+        <w:t>I followed a tutorial that carried out a Random Forest (RF) Classification</w:t>
       </w:r>
       <w:r>
         <w:t xml:space="preserve"> </w:t>
+      </w:r>
+      <w:r>
+        <w:t>based in Seville on both a single satellite image and on multiple images.</w:t>
       </w:r>
     </w:p>
     <w:p>
@@ -446,10 +491,10 @@
         <w:t>was</w:t>
       </w:r>
       <w:r>
-        <w:t xml:space="preserve"> again</w:t>
-      </w:r>
-      <w:r>
-        <w:t xml:space="preserve"> carried out </w:t>
+        <w:t xml:space="preserve"> </w:t>
+      </w:r>
+      <w:r>
+        <w:t xml:space="preserve">carried out </w:t>
       </w:r>
       <w:r>
         <w:t>on SNAP</w:t>
@@ -505,11 +550,7 @@
         <w:t xml:space="preserve"> </w:t>
       </w:r>
       <w:r>
-        <w:t xml:space="preserve">displaying the </w:t>
-      </w:r>
-      <w:r>
-        <w:lastRenderedPageBreak/>
-        <w:t xml:space="preserve">predicted cultivated and uncultivated lands along with </w:t>
+        <w:t xml:space="preserve">displaying the predicted cultivated and uncultivated lands along with </w:t>
       </w:r>
       <w:r>
         <w:t xml:space="preserve">the </w:t>
@@ -527,6 +568,7 @@
         </w:numPr>
       </w:pPr>
       <w:r>
+        <w:lastRenderedPageBreak/>
         <w:t>The</w:t>
       </w:r>
       <w:r>
@@ -603,7 +645,19 @@
         <w:t>cover change</w:t>
       </w:r>
       <w:r>
-        <w:t xml:space="preserve">, by inputting the 2015-2017 mask as the reference classification, and the 2019-2021 mask as the new classification. </w:t>
+        <w:t>, by inputting the 2015-2017 mask as the reference classification, and the 20</w:t>
+      </w:r>
+      <w:r>
+        <w:t>20</w:t>
+      </w:r>
+      <w:r>
+        <w:t>-202</w:t>
+      </w:r>
+      <w:r>
+        <w:t>2</w:t>
+      </w:r>
+      <w:r>
+        <w:t xml:space="preserve"> mask as the new classification. </w:t>
       </w:r>
     </w:p>
     <w:p>
@@ -621,7 +675,13 @@
         <w:t>A comparison was done to see which algorithms perform best to give better results.</w:t>
       </w:r>
       <w:r>
-        <w:t xml:space="preserve"> The literature review was split into different sections discussing the different types of algorithms possible to be carried out for the purpose of my study and how they work. The first part of the literature review focuses on the changes in Malta’s agriculture throughout the years. First study was published in 2006 by </w:t>
+        <w:t xml:space="preserve"> The literature review was split into different sections discussing the different types of algorithms possible to be carried out for the purpose of my study and how they work. The first part of the literature review focuses on the changes in Malta’s agriculture throughout the years. </w:t>
+      </w:r>
+      <w:r>
+        <w:t>The first</w:t>
+      </w:r>
+      <w:r>
+        <w:t xml:space="preserve"> study was published in 2006 by </w:t>
       </w:r>
       <w:proofErr w:type="spellStart"/>
       <w:r>
@@ -744,6 +804,11 @@
         </w:rPr>
         <w:t>.</w:t>
       </w:r>
+    </w:p>
+    <w:p>
+      <w:pPr>
+        <w:pStyle w:val="ListParagraph"/>
+      </w:pPr>
     </w:p>
     <w:p>
       <w:pPr>
@@ -796,27 +861,6 @@
       <w:r>
         <w:t xml:space="preserve"> periods.</w:t>
       </w:r>
-      <w:r>
-        <w:t xml:space="preserve"> To do so, each band </w:t>
-      </w:r>
-      <w:r>
-        <w:t>must</w:t>
-      </w:r>
-      <w:r>
-        <w:t xml:space="preserve"> be extracted from the resampled images in SNAP by opening each band’s image window and choosing only the band related to it from the </w:t>
-      </w:r>
-      <w:r>
-        <w:t>‘</w:t>
-      </w:r>
-      <w:r>
-        <w:t>Spatial subset from view</w:t>
-      </w:r>
-      <w:r>
-        <w:t>’</w:t>
-      </w:r>
-      <w:r>
-        <w:t xml:space="preserve"> tool.</w:t>
-      </w:r>
     </w:p>
     <w:p>
       <w:pPr>
@@ -827,13 +871,19 @@
         </w:numPr>
       </w:pPr>
       <w:r>
-        <w:t>After each band has been extracted (12 in total), these will then be opened in PyCharm</w:t>
-      </w:r>
-      <w:r>
-        <w:t xml:space="preserve"> to read the data</w:t>
-      </w:r>
-      <w:r>
-        <w:t xml:space="preserve">. Firstly, a library called </w:t>
+        <w:t>First, the necessary libraries are to be installed</w:t>
+      </w:r>
+      <w:r>
+        <w:t xml:space="preserve"> and imported</w:t>
+      </w:r>
+      <w:r>
+        <w:t>, mainly</w:t>
+      </w:r>
+      <w:r>
+        <w:t xml:space="preserve"> </w:t>
+      </w:r>
+      <w:r>
+        <w:t>the library ‘</w:t>
       </w:r>
       <w:proofErr w:type="spellStart"/>
       <w:r>
@@ -841,46 +891,71 @@
       </w:r>
       <w:proofErr w:type="spellEnd"/>
       <w:r>
+        <w:t xml:space="preserve">’, which is </w:t>
+      </w:r>
+      <w:r>
+        <w:t>a python package that makes it easier to plot and work with spatial raster and vector data using open-source tools</w:t>
+      </w:r>
+      <w:r>
+        <w:t xml:space="preserve"> (Earth Lab, 2021). </w:t>
+      </w:r>
+      <w:r>
+        <w:t xml:space="preserve">I would need to get the band names, hence the method </w:t>
+      </w:r>
+      <w:proofErr w:type="spellStart"/>
+      <w:proofErr w:type="gramStart"/>
+      <w:r>
+        <w:t>os.listdir</w:t>
+      </w:r>
+      <w:proofErr w:type="spellEnd"/>
+      <w:proofErr w:type="gramEnd"/>
+      <w:r>
+        <w:t>() is to be used from t</w:t>
+      </w:r>
+      <w:r>
+        <w:t xml:space="preserve">he </w:t>
+      </w:r>
+      <w:r>
+        <w:t xml:space="preserve">imported </w:t>
+      </w:r>
+      <w:r>
+        <w:t>library ‘</w:t>
+      </w:r>
+      <w:proofErr w:type="spellStart"/>
+      <w:r>
+        <w:t>os</w:t>
+      </w:r>
+      <w:proofErr w:type="spellEnd"/>
+      <w:r>
+        <w:t>’</w:t>
+      </w:r>
+      <w:r>
+        <w:t>,</w:t>
+      </w:r>
+      <w:r>
         <w:t xml:space="preserve"> </w:t>
       </w:r>
       <w:r>
-        <w:t>must</w:t>
-      </w:r>
-      <w:r>
-        <w:t xml:space="preserve"> be installed, which is </w:t>
-      </w:r>
-      <w:r>
-        <w:t xml:space="preserve">a python package that makes it easier to plot and work with spatial raster and vector data using </w:t>
-      </w:r>
-      <w:r>
-        <w:t>open-source</w:t>
-      </w:r>
-      <w:r>
-        <w:t xml:space="preserve"> tools</w:t>
-      </w:r>
-      <w:r>
-        <w:t xml:space="preserve"> (Earth Lab, 2021)</w:t>
-      </w:r>
-      <w:r>
-        <w:t>.</w:t>
-      </w:r>
-      <w:r>
-        <w:t xml:space="preserve"> From then, I would need to visualize the data form the inputted bands and apply an RGB composite Image.</w:t>
-      </w:r>
-      <w:r>
-        <w:t xml:space="preserve"> A data distribution of Bands will be outputted, displaying a histogram for each band and </w:t>
-      </w:r>
-      <w:r>
-        <w:t>its</w:t>
-      </w:r>
-      <w:r>
-        <w:t xml:space="preserve"> </w:t>
-      </w:r>
-      <w:proofErr w:type="spellStart"/>
-      <w:r>
-        <w:t>colour</w:t>
-      </w:r>
-      <w:proofErr w:type="spellEnd"/>
+        <w:t>which</w:t>
+      </w:r>
+      <w:r>
+        <w:t xml:space="preserve"> get</w:t>
+      </w:r>
+      <w:r>
+        <w:t>s</w:t>
+      </w:r>
+      <w:r>
+        <w:t xml:space="preserve"> the list of all files and directories in the specified directory</w:t>
+      </w:r>
+      <w:r>
+        <w:t>, in my case</w:t>
+      </w:r>
+      <w:r>
+        <w:t xml:space="preserve"> all</w:t>
+      </w:r>
+      <w:r>
+        <w:t xml:space="preserve"> the bands of the two images</w:t>
+      </w:r>
       <w:r>
         <w:t>.</w:t>
       </w:r>
@@ -894,16 +969,56 @@
         </w:numPr>
       </w:pPr>
       <w:r>
-        <w:t>I would need to write up the methodology section, discussing what system of methods were used for my study and how I went about obtaining the results.</w:t>
-      </w:r>
-      <w:r>
-        <w:t xml:space="preserve"> I would need to look at other relatable studies and compare their methodologies to see which would comply best </w:t>
-      </w:r>
-      <w:r>
-        <w:t>with</w:t>
-      </w:r>
-      <w:r>
-        <w:t xml:space="preserve"> my purpose.</w:t>
+        <w:t xml:space="preserve">The study area is to be saved as </w:t>
+      </w:r>
+      <w:proofErr w:type="gramStart"/>
+      <w:r>
+        <w:t>a .</w:t>
+      </w:r>
+      <w:proofErr w:type="spellStart"/>
+      <w:r>
+        <w:t>geojson</w:t>
+      </w:r>
+      <w:proofErr w:type="spellEnd"/>
+      <w:proofErr w:type="gramEnd"/>
+      <w:r>
+        <w:t xml:space="preserve"> file </w:t>
+      </w:r>
+      <w:r>
+        <w:t xml:space="preserve">as it </w:t>
+      </w:r>
+      <w:r>
+        <w:t>represents</w:t>
+      </w:r>
+      <w:r>
+        <w:t xml:space="preserve"> simple geographic features and their nonspatial attributes, and also</w:t>
+      </w:r>
+      <w:r>
+        <w:t xml:space="preserve"> it would be able to support the polygon geometry type</w:t>
+      </w:r>
+      <w:r>
+        <w:t xml:space="preserve">. The Region </w:t>
+      </w:r>
+      <w:r>
+        <w:t>of</w:t>
+      </w:r>
+      <w:r>
+        <w:t xml:space="preserve"> Interest Geometry will then be </w:t>
+      </w:r>
+      <w:r>
+        <w:t>read,</w:t>
+      </w:r>
+      <w:r>
+        <w:t xml:space="preserve"> and all bands will be returned after clipping all raster</w:t>
+      </w:r>
+      <w:r>
+        <w:t xml:space="preserve"> files</w:t>
+      </w:r>
+      <w:r>
+        <w:t>.</w:t>
+      </w:r>
+      <w:r>
+        <w:t xml:space="preserve"> </w:t>
       </w:r>
     </w:p>
     <w:p>
@@ -915,7 +1030,60 @@
         </w:numPr>
       </w:pPr>
       <w:r>
-        <w:t>If need be, I would make use of further algorithms for the evaluation phase, to be able to analyze results in different approaches and compare which would be most suited for my study.</w:t>
+        <w:t xml:space="preserve">A Principal Component Analysis (PCA), a </w:t>
+      </w:r>
+      <w:r>
+        <w:t>commonly used unsupervised machine learning algorithm</w:t>
+      </w:r>
+      <w:r>
+        <w:t>, will be carried out to lower</w:t>
+      </w:r>
+      <w:r>
+        <w:t xml:space="preserve"> the dimensionality of </w:t>
+      </w:r>
+      <w:r>
+        <w:t>the</w:t>
+      </w:r>
+      <w:r>
+        <w:t xml:space="preserve"> datasets, hence improving interpretability while minimizing data loss</w:t>
+      </w:r>
+      <w:r>
+        <w:t>.</w:t>
+      </w:r>
+      <w:r>
+        <w:t xml:space="preserve"> It accomplishes this by generating new uncorrelated variables that optimize variance in a sequential manner</w:t>
+      </w:r>
+      <w:r>
+        <w:t xml:space="preserve"> (Jolliffe &amp; </w:t>
+      </w:r>
+      <w:proofErr w:type="spellStart"/>
+      <w:r>
+        <w:t>Cadima</w:t>
+      </w:r>
+      <w:proofErr w:type="spellEnd"/>
+      <w:r>
+        <w:t>, 2016)</w:t>
+      </w:r>
+      <w:r>
+        <w:t>.</w:t>
+      </w:r>
+      <w:r>
+        <w:t xml:space="preserve"> </w:t>
+      </w:r>
+      <w:r>
+        <w:t xml:space="preserve">The number of components should be taken into consideration which </w:t>
+      </w:r>
+      <w:r>
+        <w:t>corresponds</w:t>
+      </w:r>
+      <w:r>
+        <w:t xml:space="preserve"> to the </w:t>
+      </w:r>
+      <w:r>
+        <w:t>number</w:t>
+      </w:r>
+      <w:r>
+        <w:t xml:space="preserve"> of classes I have as my datasets, which are 3. </w:t>
       </w:r>
     </w:p>
     <w:p>
@@ -927,13 +1095,209 @@
         </w:numPr>
       </w:pPr>
       <w:r>
-        <w:t xml:space="preserve">Finally, I would focus on writing up the introduction, </w:t>
-      </w:r>
-      <w:r>
-        <w:t>conclusion,</w:t>
-      </w:r>
-      <w:r>
-        <w:t xml:space="preserve"> and abstract sections of the paper.</w:t>
+        <w:t>The bands should then be visualized after implementing the PCA technique</w:t>
+      </w:r>
+      <w:r>
+        <w:t>. Finall</w:t>
+      </w:r>
+      <w:r>
+        <w:t>y, the k-means clustering algorithm will be carried out with the same number of components and data extracted from the PCA, to be able to visualize the predicted labels.</w:t>
+      </w:r>
+      <w:r>
+        <w:t xml:space="preserve"> </w:t>
+      </w:r>
+    </w:p>
+    <w:p>
+      <w:pPr>
+        <w:pStyle w:val="ListParagraph"/>
+        <w:numPr>
+          <w:ilvl w:val="0"/>
+          <w:numId w:val="2"/>
+        </w:numPr>
+      </w:pPr>
+      <w:r>
+        <w:t>If need be, I would make use of further algorithms for the evaluation phase, to be able to analyze results in different approaches and compare which would be most suited for my study.</w:t>
+      </w:r>
+    </w:p>
+    <w:p>
+      <w:pPr>
+        <w:pStyle w:val="ListParagraph"/>
+        <w:numPr>
+          <w:ilvl w:val="0"/>
+          <w:numId w:val="2"/>
+        </w:numPr>
+      </w:pPr>
+      <w:r>
+        <w:lastRenderedPageBreak/>
+        <w:t xml:space="preserve">For the write-up part, </w:t>
+      </w:r>
+      <w:r>
+        <w:t>I would need to write the methodology section, discussing what system of methods were used for my study and how I went about obtaining the results.</w:t>
+      </w:r>
+      <w:r>
+        <w:t xml:space="preserve"> </w:t>
+      </w:r>
+      <w:r>
+        <w:t>By</w:t>
+      </w:r>
+      <w:r>
+        <w:t xml:space="preserve"> look</w:t>
+      </w:r>
+      <w:r>
+        <w:t>ing</w:t>
+      </w:r>
+      <w:r>
+        <w:t xml:space="preserve"> at other relatable studies and </w:t>
+      </w:r>
+      <w:r>
+        <w:t>comparing</w:t>
+      </w:r>
+      <w:r>
+        <w:t xml:space="preserve"> their methodologies </w:t>
+      </w:r>
+      <w:r>
+        <w:t>I would</w:t>
+      </w:r>
+      <w:r>
+        <w:t xml:space="preserve"> see which </w:t>
+      </w:r>
+      <w:r>
+        <w:t xml:space="preserve">studies </w:t>
+      </w:r>
+      <w:r>
+        <w:t xml:space="preserve">comply best </w:t>
+      </w:r>
+      <w:r>
+        <w:t>with</w:t>
+      </w:r>
+      <w:r>
+        <w:t xml:space="preserve"> my purpose.</w:t>
+      </w:r>
+    </w:p>
+    <w:p>
+      <w:pPr>
+        <w:pStyle w:val="ListParagraph"/>
+        <w:numPr>
+          <w:ilvl w:val="0"/>
+          <w:numId w:val="2"/>
+        </w:numPr>
+      </w:pPr>
+      <w:r>
+        <w:t xml:space="preserve">Finally, I would focus on writing up the </w:t>
+      </w:r>
+      <w:r>
+        <w:t>conclusion, introduction,</w:t>
+      </w:r>
+      <w:r>
+        <w:t xml:space="preserve"> and abstract sections of the paper</w:t>
+      </w:r>
+      <w:r>
+        <w:t>:</w:t>
+      </w:r>
+    </w:p>
+    <w:p>
+      <w:pPr>
+        <w:pStyle w:val="ListParagraph"/>
+        <w:numPr>
+          <w:ilvl w:val="1"/>
+          <w:numId w:val="2"/>
+        </w:numPr>
+      </w:pPr>
+      <w:r>
+        <w:t xml:space="preserve">The conclusion of the paper would focus on </w:t>
+      </w:r>
+      <w:r>
+        <w:t>r</w:t>
+      </w:r>
+      <w:r>
+        <w:t>e-examin</w:t>
+      </w:r>
+      <w:r>
+        <w:t>ing</w:t>
+      </w:r>
+      <w:r>
+        <w:t xml:space="preserve"> the initial hypothesis and note objectives </w:t>
+      </w:r>
+      <w:r>
+        <w:t xml:space="preserve">that </w:t>
+      </w:r>
+      <w:r>
+        <w:t xml:space="preserve">were met </w:t>
+      </w:r>
+      <w:r>
+        <w:t>and those that were</w:t>
+      </w:r>
+      <w:r>
+        <w:t xml:space="preserve"> not met based on specific findings in the data.</w:t>
+      </w:r>
+      <w:r>
+        <w:t xml:space="preserve"> Strengths and flaws will also be identified after critically evaluating the work carried out</w:t>
+      </w:r>
+      <w:r>
+        <w:t>,</w:t>
+      </w:r>
+      <w:r>
+        <w:t xml:space="preserve"> along with i</w:t>
+      </w:r>
+      <w:r>
+        <w:t>nsights into the most essential results that were crucial to the aims' success.</w:t>
+      </w:r>
+      <w:r>
+        <w:t xml:space="preserve"> Lastly, future research recommendations will </w:t>
+      </w:r>
+      <w:r>
+        <w:t xml:space="preserve">also </w:t>
+      </w:r>
+      <w:r>
+        <w:t xml:space="preserve">be </w:t>
+      </w:r>
+      <w:r>
+        <w:t>mentioned in this section.</w:t>
+      </w:r>
+    </w:p>
+    <w:p>
+      <w:pPr>
+        <w:pStyle w:val="ListParagraph"/>
+        <w:numPr>
+          <w:ilvl w:val="1"/>
+          <w:numId w:val="2"/>
+        </w:numPr>
+      </w:pPr>
+      <w:r>
+        <w:t xml:space="preserve">A brief overview of the research topic will be written in the introduction, along with the purpose and objectives of the research, the research questions and hypotheses and an outline of the research which would include a </w:t>
+      </w:r>
+      <w:r>
+        <w:t>brief explanation of what will be covered in each chapter of the publication.</w:t>
+      </w:r>
+    </w:p>
+    <w:p>
+      <w:pPr>
+        <w:pStyle w:val="ListParagraph"/>
+        <w:numPr>
+          <w:ilvl w:val="1"/>
+          <w:numId w:val="2"/>
+        </w:numPr>
+      </w:pPr>
+      <w:r>
+        <w:t xml:space="preserve">Finally, the write-up will be closed off with the Abstract section found right at the beginning of the paper which will be an overview discussing the problem's definition, the research question(s) and methodology, the results, </w:t>
+      </w:r>
+      <w:r>
+        <w:t>conclusions,</w:t>
+      </w:r>
+      <w:r>
+        <w:t xml:space="preserve"> and any limitations encountered</w:t>
+      </w:r>
+      <w:r>
+        <w:t>,</w:t>
+      </w:r>
+      <w:r>
+        <w:t xml:space="preserve"> along with any suggestions for further investigation</w:t>
+      </w:r>
+      <w:r>
+        <w:t>.</w:t>
+      </w:r>
+      <w:r>
+        <w:t xml:space="preserve"> </w:t>
       </w:r>
     </w:p>
     <w:p>
@@ -947,6 +1311,122 @@
           <w:u w:val="single"/>
         </w:rPr>
         <w:t>Conclusion</w:t>
+      </w:r>
+    </w:p>
+    <w:p>
+      <w:r>
+        <w:t>By submitting this research paper, I aspire for this study to facilitate future studies and anyone who would be making use of remote sensing in agriculture, specifically in Malta, and to further develop on the technology to ultimately obtain the desired purpose of this study.</w:t>
+      </w:r>
+      <w:r>
+        <w:t xml:space="preserve"> Collaborating with ARPA has given this study great credit and credibility and I anticipate for them to utilize my work for their future projects and research. </w:t>
+      </w:r>
+    </w:p>
+    <w:p/>
+    <w:p>
+      <w:r>
+        <w:rPr>
+          <w:u w:val="single"/>
+        </w:rPr>
+        <w:t>Research</w:t>
+      </w:r>
+      <w:r>
+        <w:t>:</w:t>
+      </w:r>
+    </w:p>
+    <w:p>
+      <w:r>
+        <w:t xml:space="preserve">Earth Lab, 2021, </w:t>
+      </w:r>
+      <w:proofErr w:type="spellStart"/>
+      <w:r>
+        <w:rPr>
+          <w:i/>
+          <w:iCs/>
+        </w:rPr>
+        <w:t>EarthPy</w:t>
+      </w:r>
+      <w:proofErr w:type="spellEnd"/>
+      <w:r>
+        <w:rPr>
+          <w:i/>
+          <w:iCs/>
+        </w:rPr>
+        <w:t>: A Python Package for Earth Data</w:t>
+      </w:r>
+      <w:r>
+        <w:t xml:space="preserve">, Available at: </w:t>
+      </w:r>
+      <w:hyperlink r:id="rId8" w:history="1">
+        <w:r>
+          <w:rPr>
+            <w:rStyle w:val="Hyperlink"/>
+          </w:rPr>
+          <w:t>https://earthpy.readthedocs.io/en/latest/</w:t>
+        </w:r>
+      </w:hyperlink>
+      <w:r>
+        <w:t xml:space="preserve"> (Accessed: 3 March 2022).</w:t>
+      </w:r>
+    </w:p>
+    <w:p>
+      <w:r>
+        <w:t xml:space="preserve">Jolliffe, I, T, </w:t>
+      </w:r>
+      <w:proofErr w:type="spellStart"/>
+      <w:r>
+        <w:t>Cadima</w:t>
+      </w:r>
+      <w:proofErr w:type="spellEnd"/>
+      <w:r>
+        <w:t xml:space="preserve">, J, 2016, </w:t>
+      </w:r>
+      <w:r>
+        <w:t>Principal component analysis: a review and recent developments</w:t>
+      </w:r>
+      <w:r>
+        <w:t xml:space="preserve">, </w:t>
+      </w:r>
+      <w:r>
+        <w:rPr>
+          <w:i/>
+          <w:iCs/>
+        </w:rPr>
+        <w:t>Adaptive data analysis: theory and applications</w:t>
+      </w:r>
+      <w:r>
+        <w:t xml:space="preserve">, 374(2065), </w:t>
+      </w:r>
+      <w:r>
+        <w:t>https://doi.org/10.1098/rsta.2015.0202</w:t>
+      </w:r>
+      <w:r>
+        <w:t xml:space="preserve"> </w:t>
+      </w:r>
+    </w:p>
+    <w:p>
+      <w:r>
+        <w:t xml:space="preserve">Wikipedia, 2022, </w:t>
+      </w:r>
+      <w:r>
+        <w:rPr>
+          <w:i/>
+          <w:iCs/>
+        </w:rPr>
+        <w:t>PyCharm</w:t>
+      </w:r>
+      <w:r>
+        <w:t xml:space="preserve">, Available at: </w:t>
+      </w:r>
+      <w:hyperlink r:id="rId9" w:history="1">
+        <w:r>
+          <w:rPr>
+            <w:rStyle w:val="Hyperlink"/>
+          </w:rPr>
+          <w:t>https://en.wikipedia.org/wiki/PyCharm</w:t>
+        </w:r>
+      </w:hyperlink>
+      <w:r>
+        <w:t xml:space="preserve"> (Accessed: 3 March 2022).</w:t>
       </w:r>
     </w:p>
     <w:p>
@@ -974,13 +1454,7 @@
       </w:r>
       <w:proofErr w:type="gramEnd"/>
       <w:r>
-        <w:t xml:space="preserve"> the studies found are based on large map areas as compared to my study area which is quite small, using specific methods and approaches which might not be ideal for my purpose</w:t>
-      </w:r>
-      <w:r>
-        <w:t>, and this might lead to inconsistent results than that of the found studies.</w:t>
-      </w:r>
-      <w:r>
-        <w:t xml:space="preserve"> Even though the concept map is in a spider mapping format, which is typically the easiest type of concept map to make and interpret, it might be visually intimidating or chaotic when used to investigate a particular subject. It might also seem like a vague concept map due to being limited with keywords. </w:t>
+        <w:t xml:space="preserve"> the studies found are based on large map areas as compared to my study area which is quite small, using specific methods and approaches which might not be ideal for my purpose, and this might lead to inconsistent results than that of the found studies. Even though the concept map is in a spider mapping format, which is typically the easiest type of concept map to make and interpret, it might be visually intimidating or chaotic when used to investigate a particular subject. It might also seem like a vague concept map due to being limited with keywords. </w:t>
       </w:r>
     </w:p>
     <w:p>
@@ -1055,7 +1529,7 @@
         </w:rPr>
         <w:t xml:space="preserve"> and Support Vector Machine Classifiers for Regional Land Cover Mapping Using Coarse Resolution FY-3C Images, Remote Sens. 2022, 14(3), 574; </w:t>
       </w:r>
-      <w:hyperlink r:id="rId8">
+      <w:hyperlink r:id="rId10">
         <w:r>
           <w:rPr>
             <w:rStyle w:val="Hyperlink"/>
@@ -1087,7 +1561,7 @@
         </w:rPr>
         <w:t xml:space="preserve">Available at: </w:t>
       </w:r>
-      <w:hyperlink r:id="rId9">
+      <w:hyperlink r:id="rId11">
         <w:r>
           <w:rPr>
             <w:rStyle w:val="Hyperlink"/>
@@ -1193,7 +1667,7 @@
         </w:rPr>
         <w:t xml:space="preserve">, A., 2021. Geographic Information Systems Courses: After 12th, Online, Eligibility, Syllabus, Top Colleges, Syllabus, Scope, Jobs. [online] Collegedunia.com. Available at: </w:t>
       </w:r>
-      <w:hyperlink r:id="rId10">
+      <w:hyperlink r:id="rId12">
         <w:r>
           <w:rPr>
             <w:rStyle w:val="Hyperlink"/>
@@ -1260,7 +1734,7 @@
         </w:rPr>
         <w:t xml:space="preserve">. [online] Dges.carleton.ca. Available at: </w:t>
       </w:r>
-      <w:hyperlink r:id="rId11" w:anchor="Sentinel_Application_Platform_.28SNAP.29">
+      <w:hyperlink r:id="rId13" w:anchor="Sentinel_Application_Platform_.28SNAP.29">
         <w:r>
           <w:rPr>
             <w:rStyle w:val="Hyperlink"/>
@@ -1345,7 +1819,7 @@
         </w:rPr>
         <w:t xml:space="preserve"> science for society. Available at: </w:t>
       </w:r>
-      <w:hyperlink r:id="rId12">
+      <w:hyperlink r:id="rId14">
         <w:r>
           <w:rPr>
             <w:rStyle w:val="Hyperlink"/>
@@ -1370,7 +1844,7 @@
         </w:rPr>
         <w:t xml:space="preserve">European Commission, 2021, Statistical Factsheet Malta, Available at: </w:t>
       </w:r>
-      <w:hyperlink r:id="rId13">
+      <w:hyperlink r:id="rId15">
         <w:r>
           <w:rPr>
             <w:rStyle w:val="Hyperlink"/>
@@ -1488,7 +1962,7 @@
         </w:rPr>
         <w:t xml:space="preserve">, and M. D. Nita, 2021, “Mapping mature post-agricultural forests in the polish eastern Carpathians with archival remote sensing data,” Remote Sensing, vol.  13, no.  10, 2021. [Online]. Available: </w:t>
       </w:r>
-      <w:hyperlink r:id="rId14">
+      <w:hyperlink r:id="rId16">
         <w:r>
           <w:rPr>
             <w:rStyle w:val="Hyperlink"/>
@@ -1561,7 +2035,7 @@
         </w:rPr>
         <w:t xml:space="preserve">, v.41, n.6, p.619-633 Doi: </w:t>
       </w:r>
-      <w:hyperlink r:id="rId15">
+      <w:hyperlink r:id="rId17">
         <w:r>
           <w:rPr>
             <w:rStyle w:val="Hyperlink"/>
@@ -1627,7 +2101,7 @@
         </w:rPr>
         <w:t xml:space="preserve">Available at: </w:t>
       </w:r>
-      <w:hyperlink r:id="rId16">
+      <w:hyperlink r:id="rId18">
         <w:r>
           <w:rPr>
             <w:rStyle w:val="Hyperlink"/>
@@ -1701,7 +2175,7 @@
         </w:rPr>
         <w:t xml:space="preserve">Available at: </w:t>
       </w:r>
-      <w:hyperlink r:id="rId17">
+      <w:hyperlink r:id="rId19">
         <w:r>
           <w:rPr>
             <w:rStyle w:val="Hyperlink"/>
@@ -1724,7 +2198,7 @@
         </w:rPr>
         <w:t xml:space="preserve">NSO, 2022, Census of Agriculture 2020, Available at: </w:t>
       </w:r>
-      <w:hyperlink r:id="rId18">
+      <w:hyperlink r:id="rId20">
         <w:r>
           <w:rPr>
             <w:rStyle w:val="Hyperlink"/>
@@ -1791,7 +2265,7 @@
         </w:rPr>
         <w:t xml:space="preserve">, F, 2019, Temporal Convolutional Neural Network for the Classification of Satellite Image Time Series, Remote Sens. 2019, 11(5), 523; </w:t>
       </w:r>
-      <w:hyperlink r:id="rId19">
+      <w:hyperlink r:id="rId21">
         <w:r>
           <w:rPr>
             <w:rStyle w:val="Hyperlink"/>
@@ -2037,7 +2511,7 @@
         </w:rPr>
         <w:t xml:space="preserve">.  [Online].  Available: </w:t>
       </w:r>
-      <w:hyperlink r:id="rId20">
+      <w:hyperlink r:id="rId22">
         <w:r>
           <w:rPr>
             <w:rStyle w:val="Hyperlink"/>
@@ -2134,7 +2608,7 @@
         </w:rPr>
         <w:t xml:space="preserve">Wan, R, Mei, S, Wang, J, Liu, M, Yang, F, 2019, Multivariate Temporal Convolutional Network: A Deep Neural Networks Approach for Multivariate Time Series Forecasting, Deep Learning Applications with Practical Measured Results in Electronics Industries, Electronics 2019, 8(8), 876; </w:t>
       </w:r>
-      <w:hyperlink r:id="rId21">
+      <w:hyperlink r:id="rId23">
         <w:r>
           <w:rPr>
             <w:rStyle w:val="Hyperlink"/>
@@ -2224,34 +2698,184 @@
     <w:p>
       <w:pPr>
         <w:rPr>
+          <w:rFonts w:ascii="Calibri" w:eastAsia="Calibri" w:hAnsi="Calibri" w:cs="Calibri"/>
+        </w:rPr>
+      </w:pPr>
+      <w:r>
+        <w:rPr>
+          <w:rFonts w:ascii="Calibri" w:eastAsia="Calibri" w:hAnsi="Calibri" w:cs="Calibri"/>
+        </w:rPr>
+        <w:t>He and Zhao (2019) attempted a study of using Temporal Convolution Networks (TCN) to detect anomalies in time series. The purpose of this study was to utilize TCN to forecast patterns in several time steps after training it on normal sequences. A multivariate Gaussian distribution is used to model prediction errors and produce point anomaly scores. In addition, the performance of a multi-scale feature mixing approach is improved. On three real-world datasets, the method's validity is validated.</w:t>
+      </w:r>
+    </w:p>
+    <w:p>
+      <w:pPr>
+        <w:rPr>
+          <w:rFonts w:ascii="Calibri" w:eastAsia="Calibri" w:hAnsi="Calibri" w:cs="Calibri"/>
+        </w:rPr>
+      </w:pPr>
+    </w:p>
+    <w:p>
+      <w:pPr>
+        <w:rPr>
           <w:u w:val="single"/>
         </w:rPr>
       </w:pPr>
       <w:r>
         <w:rPr>
-          <w:rFonts w:ascii="Calibri" w:eastAsia="Calibri" w:hAnsi="Calibri" w:cs="Calibri"/>
-        </w:rPr>
-        <w:t>He and Zhao (2019) attempted a study of using Temporal Convolution Networks (TCN) to detect anomalies in time series. The purpose of this study was to utilize TCN to forecast patterns in several time steps after training it on normal sequences. A multivariate Gaussian distribution is used to model prediction errors and produce point anomaly scores. In addition, the performance of a multi-scale feature mixing approach is improved. On three real-world datasets, the method's validity is validated.</w:t>
-      </w:r>
-      <w:r>
-        <w:rPr>
           <w:u w:val="single"/>
         </w:rPr>
-        <w:br w:type="page"/>
-      </w:r>
-    </w:p>
-    <w:p>
-      <w:pPr>
-        <w:rPr>
-          <w:rFonts w:ascii="Calibri" w:eastAsia="Calibri" w:hAnsi="Calibri" w:cs="Calibri"/>
-        </w:rPr>
-      </w:pPr>
-      <w:r>
-        <w:rPr>
-          <w:rFonts w:ascii="Calibri" w:eastAsia="Calibri" w:hAnsi="Calibri" w:cs="Calibri"/>
+        <w:t>References:</w:t>
+      </w:r>
+    </w:p>
+    <w:p>
+      <w:pPr>
+        <w:rPr>
+          <w:rFonts w:ascii="Calibri" w:eastAsia="Calibri" w:hAnsi="Calibri" w:cs="Calibri"/>
+        </w:rPr>
+      </w:pPr>
+      <w:r>
+        <w:rPr>
+          <w:rFonts w:ascii="Calibri" w:eastAsia="Calibri" w:hAnsi="Calibri" w:cs="Calibri"/>
+        </w:rPr>
+        <w:t xml:space="preserve">Abdi, A, M, 2020, Land cover and land use classification performance of machine learning algorithms in a boreal landscape using Sentinel-2 data, </w:t>
+      </w:r>
+      <w:proofErr w:type="spellStart"/>
+      <w:r>
+        <w:rPr>
+          <w:rFonts w:ascii="Calibri" w:eastAsia="Calibri" w:hAnsi="Calibri" w:cs="Calibri"/>
+        </w:rPr>
+        <w:t>GIScience</w:t>
+      </w:r>
+      <w:proofErr w:type="spellEnd"/>
+      <w:r>
+        <w:rPr>
+          <w:rFonts w:ascii="Calibri" w:eastAsia="Calibri" w:hAnsi="Calibri" w:cs="Calibri"/>
+        </w:rPr>
+        <w:t xml:space="preserve"> &amp; Remote Sensing, 57:1, 1-20, DOI: 10.1080/15481603.2019.1650447 </w:t>
+      </w:r>
+    </w:p>
+    <w:p>
+      <w:r>
+        <w:t>He</w:t>
+      </w:r>
+      <w:r>
+        <w:t>, Y,</w:t>
+      </w:r>
+      <w:r>
+        <w:t xml:space="preserve"> Zhao</w:t>
+      </w:r>
+      <w:r>
+        <w:t>, J</w:t>
+      </w:r>
+      <w:r>
+        <w:t xml:space="preserve"> 2019</w:t>
+      </w:r>
+      <w:r>
+        <w:t>,</w:t>
+      </w:r>
+      <w:r>
+        <w:t xml:space="preserve"> </w:t>
+      </w:r>
+      <w:r>
+        <w:t xml:space="preserve">Temporal Convolutional Networks for Anomaly Detection in Time Series, </w:t>
+      </w:r>
+      <w:r>
+        <w:rPr>
+          <w:i/>
+          <w:iCs/>
+        </w:rPr>
+        <w:t>J. Phys.: Conf. Ser.</w:t>
+      </w:r>
+      <w:r>
+        <w:t xml:space="preserve"> </w:t>
+      </w:r>
+      <w:r>
+        <w:rPr>
           <w:b/>
           <w:bCs/>
         </w:rPr>
+        <w:t>1213</w:t>
+      </w:r>
+      <w:r>
+        <w:t xml:space="preserve"> 042050</w:t>
+      </w:r>
+    </w:p>
+    <w:p>
+      <w:r>
+        <w:rPr>
+          <w:rFonts w:ascii="Calibri" w:eastAsia="Calibri" w:hAnsi="Calibri" w:cs="Calibri"/>
+        </w:rPr>
+        <w:t xml:space="preserve">Tong, X, Brandt, M, </w:t>
+      </w:r>
+      <w:proofErr w:type="spellStart"/>
+      <w:r>
+        <w:rPr>
+          <w:rFonts w:ascii="Calibri" w:eastAsia="Calibri" w:hAnsi="Calibri" w:cs="Calibri"/>
+        </w:rPr>
+        <w:t>Hiernaux</w:t>
+      </w:r>
+      <w:proofErr w:type="spellEnd"/>
+      <w:r>
+        <w:rPr>
+          <w:rFonts w:ascii="Calibri" w:eastAsia="Calibri" w:hAnsi="Calibri" w:cs="Calibri"/>
+        </w:rPr>
+        <w:t xml:space="preserve">, P, Herrmann, S, Rasmussen, L, V, Rasmussen, K, Tien, F, </w:t>
+      </w:r>
+      <w:proofErr w:type="spellStart"/>
+      <w:r>
+        <w:rPr>
+          <w:rFonts w:ascii="Calibri" w:eastAsia="Calibri" w:hAnsi="Calibri" w:cs="Calibri"/>
+        </w:rPr>
+        <w:t>Tagesson</w:t>
+      </w:r>
+      <w:proofErr w:type="spellEnd"/>
+      <w:r>
+        <w:rPr>
+          <w:rFonts w:ascii="Calibri" w:eastAsia="Calibri" w:hAnsi="Calibri" w:cs="Calibri"/>
+        </w:rPr>
+        <w:t xml:space="preserve">, T, Zhang, W, </w:t>
+      </w:r>
+      <w:proofErr w:type="spellStart"/>
+      <w:r>
+        <w:rPr>
+          <w:rFonts w:ascii="Calibri" w:eastAsia="Calibri" w:hAnsi="Calibri" w:cs="Calibri"/>
+        </w:rPr>
+        <w:t>Fensholt</w:t>
+      </w:r>
+      <w:proofErr w:type="spellEnd"/>
+      <w:r>
+        <w:rPr>
+          <w:rFonts w:ascii="Calibri" w:eastAsia="Calibri" w:hAnsi="Calibri" w:cs="Calibri"/>
+        </w:rPr>
+        <w:t>, R, 2020, The forgotten land use class: Mapping of fallow fields across the Sahel using Sentinel-2, Remote Sensing of Environment 239:111598, DOI: 10.1016/j.rse.2019.111598</w:t>
+      </w:r>
+    </w:p>
+    <w:p>
+      <w:pPr>
+        <w:rPr>
+          <w:u w:val="single"/>
+        </w:rPr>
+      </w:pPr>
+      <w:r>
+        <w:rPr>
+          <w:u w:val="single"/>
+        </w:rPr>
+        <w:br w:type="page"/>
+      </w:r>
+    </w:p>
+    <w:p>
+      <w:pPr>
+        <w:rPr>
+          <w:rFonts w:ascii="Calibri" w:eastAsia="Calibri" w:hAnsi="Calibri" w:cs="Calibri"/>
+        </w:rPr>
+      </w:pPr>
+      <w:r>
+        <w:rPr>
+          <w:rFonts w:ascii="Calibri" w:eastAsia="Calibri" w:hAnsi="Calibri" w:cs="Calibri"/>
+          <w:b/>
+          <w:bCs/>
+        </w:rPr>
         <w:lastRenderedPageBreak/>
         <w:t>Task 4</w:t>
       </w:r>
@@ -2281,20 +2905,926 @@
         <w:rPr>
           <w:rFonts w:ascii="Calibri" w:eastAsia="Calibri" w:hAnsi="Calibri" w:cs="Calibri"/>
         </w:rPr>
-        <w:t>For my study, I collected a specific dataset of ground truth data from the Agriculture and Rural Payments Agency (ARPA), which get inspectors to go on survey inspections to gather which agricultural land is being used and cultivated and which is not. They provided me with this data in agreement with the purpose of my study to be able to conduct my research on whether using Sentinel imagery and machine learning could provide the means of identifying the potential of uncultivated land to be cultivated. This data consists of three parcels declared as No-Minimum (NMM) agricultural activity which consists of land where no ploughing takes place; the declaration is confirmed, and another observed as bare soil; the declaration is not correct. The other cases represent the Arable land class, which also includes no ploughing and bare soil class.</w:t>
-      </w:r>
-    </w:p>
-    <w:p>
-      <w:pPr>
-        <w:rPr>
+        <w:t xml:space="preserve">For my study, I collected a specific dataset of ground truth data from the Agriculture and Rural Payments Agency (ARPA), which </w:t>
+      </w:r>
+      <w:r>
+        <w:rPr>
+          <w:rFonts w:ascii="Calibri" w:eastAsia="Calibri" w:hAnsi="Calibri" w:cs="Calibri"/>
+        </w:rPr>
+        <w:t>send out</w:t>
+      </w:r>
+      <w:r>
+        <w:rPr>
+          <w:rFonts w:ascii="Calibri" w:eastAsia="Calibri" w:hAnsi="Calibri" w:cs="Calibri"/>
+        </w:rPr>
+        <w:t xml:space="preserve"> inspectors to go on survey inspections to gather which agricultural land is being used and cultivated and which is not. They provided me with this data in agreement with the purpose of my study to be able to conduct my research on whether using Sentinel imagery and machine learning could provide the means of identifying the potential of uncultivated land to be cultivated. This data consists of three parcels </w:t>
+      </w:r>
+      <w:r>
+        <w:rPr>
+          <w:rFonts w:ascii="Calibri" w:eastAsia="Calibri" w:hAnsi="Calibri" w:cs="Calibri"/>
+        </w:rPr>
+        <w:t xml:space="preserve">representing the land surface variables and are </w:t>
+      </w:r>
+      <w:r>
+        <w:rPr>
+          <w:rFonts w:ascii="Calibri" w:eastAsia="Calibri" w:hAnsi="Calibri" w:cs="Calibri"/>
+        </w:rPr>
+        <w:t>declared as No-Minimum (NMM) agricultural activity which consists of land where no ploughing takes place; the declaration is confirmed, and another observed as bare soil; the declaration is not correct. The other cases represent the Arable land class, which also includes no ploughing and bare soil class</w:t>
+      </w:r>
+      <w:r>
+        <w:rPr>
+          <w:rFonts w:ascii="Calibri" w:eastAsia="Calibri" w:hAnsi="Calibri" w:cs="Calibri"/>
+        </w:rPr>
+        <w:t>es</w:t>
+      </w:r>
+      <w:r>
+        <w:rPr>
+          <w:rFonts w:ascii="Calibri" w:eastAsia="Calibri" w:hAnsi="Calibri" w:cs="Calibri"/>
+        </w:rPr>
+        <w:t>.</w:t>
+      </w:r>
+      <w:r>
+        <w:rPr>
+          <w:rFonts w:ascii="Calibri" w:eastAsia="Calibri" w:hAnsi="Calibri" w:cs="Calibri"/>
+        </w:rPr>
+        <w:t xml:space="preserve"> I have added another class called ‘Other’ to represent the variables for roads, </w:t>
+      </w:r>
+      <w:r>
+        <w:rPr>
+          <w:rFonts w:ascii="Calibri" w:eastAsia="Calibri" w:hAnsi="Calibri" w:cs="Calibri"/>
+        </w:rPr>
+        <w:t>quarries,</w:t>
+      </w:r>
+      <w:r>
+        <w:rPr>
+          <w:rFonts w:ascii="Calibri" w:eastAsia="Calibri" w:hAnsi="Calibri" w:cs="Calibri"/>
+        </w:rPr>
+        <w:t xml:space="preserve"> and buildings.</w:t>
+      </w:r>
+      <w:r>
+        <w:rPr>
+          <w:rFonts w:ascii="Calibri" w:eastAsia="Calibri" w:hAnsi="Calibri" w:cs="Calibri"/>
+        </w:rPr>
+        <w:t xml:space="preserve"> </w:t>
+      </w:r>
+    </w:p>
+    <w:p>
+      <w:pPr>
+        <w:rPr>
+          <w:rFonts w:ascii="Calibri" w:eastAsia="Calibri" w:hAnsi="Calibri" w:cs="Calibri"/>
+        </w:rPr>
+      </w:pPr>
+      <w:r>
+        <w:rPr>
+          <w:rFonts w:ascii="Calibri" w:eastAsia="Calibri" w:hAnsi="Calibri" w:cs="Calibri"/>
+        </w:rPr>
+        <w:t xml:space="preserve">My study takes a quantitative approach since the overall used research strategies focus on experimenting with the different algorithms and datasets accordingly, and the specific methods employed in conducting these strategies are based on collecting data quantitatively </w:t>
+      </w:r>
+      <w:r>
+        <w:rPr>
+          <w:rFonts w:ascii="Calibri" w:eastAsia="Calibri" w:hAnsi="Calibri" w:cs="Calibri"/>
+        </w:rPr>
+        <w:t>from</w:t>
+      </w:r>
+      <w:r>
+        <w:rPr>
+          <w:rFonts w:ascii="Calibri" w:eastAsia="Calibri" w:hAnsi="Calibri" w:cs="Calibri"/>
+        </w:rPr>
+        <w:t xml:space="preserve"> instruments</w:t>
+      </w:r>
+      <w:r>
+        <w:rPr>
+          <w:rFonts w:ascii="Calibri" w:eastAsia="Calibri" w:hAnsi="Calibri" w:cs="Calibri"/>
+        </w:rPr>
+        <w:t xml:space="preserve"> </w:t>
+      </w:r>
+      <w:r>
+        <w:rPr>
+          <w:rFonts w:ascii="Calibri" w:eastAsia="Calibri" w:hAnsi="Calibri" w:cs="Calibri"/>
+        </w:rPr>
+        <w:t xml:space="preserve">rather than observing a setting. </w:t>
+      </w:r>
+      <w:r>
+        <w:rPr>
+          <w:rFonts w:ascii="Calibri" w:eastAsia="Calibri" w:hAnsi="Calibri" w:cs="Calibri"/>
+        </w:rPr>
+        <w:t xml:space="preserve">Therefore, a more objective approach to the findings of the research is considered. </w:t>
+      </w:r>
+      <w:r>
+        <w:rPr>
+          <w:rFonts w:ascii="Calibri" w:eastAsia="Calibri" w:hAnsi="Calibri" w:cs="Calibri"/>
+        </w:rPr>
+        <w:t xml:space="preserve">A quantitative method </w:t>
+      </w:r>
+      <w:r>
+        <w:rPr>
+          <w:rFonts w:ascii="Calibri" w:eastAsia="Calibri" w:hAnsi="Calibri" w:cs="Calibri"/>
+        </w:rPr>
+        <w:t xml:space="preserve">consists of data being derived using technical means, which in my case include the sentinel imagery platform, computing algorithms and the software to compute such algorithms together with the datasets. </w:t>
+      </w:r>
+    </w:p>
+    <w:p>
+      <w:pPr>
+        <w:rPr>
+          <w:rFonts w:ascii="Calibri" w:eastAsia="Calibri" w:hAnsi="Calibri" w:cs="Calibri"/>
+        </w:rPr>
+      </w:pPr>
+      <w:r>
+        <w:rPr>
+          <w:rFonts w:ascii="Calibri" w:eastAsia="Calibri" w:hAnsi="Calibri" w:cs="Calibri"/>
+        </w:rPr>
+        <w:t xml:space="preserve">The Sentinel Hub EO Browser’s Agriculture theme comes with 9 </w:t>
+      </w:r>
+      <w:r>
+        <w:rPr>
+          <w:rFonts w:ascii="Calibri" w:eastAsia="Calibri" w:hAnsi="Calibri" w:cs="Calibri"/>
+        </w:rPr>
+        <w:t>land variables: True Color, False Color, NDVI, EVI, Barren Soil, NDMI, Moisture Stress, Agriculture and SAVI</w:t>
+      </w:r>
+      <w:r>
+        <w:rPr>
+          <w:rFonts w:ascii="Calibri" w:eastAsia="Calibri" w:hAnsi="Calibri" w:cs="Calibri"/>
+        </w:rPr>
+        <w:t xml:space="preserve">. </w:t>
+      </w:r>
+      <w:r>
+        <w:rPr>
+          <w:rFonts w:ascii="Calibri" w:eastAsia="Calibri" w:hAnsi="Calibri" w:cs="Calibri"/>
+        </w:rPr>
+        <w:t xml:space="preserve">By examining the relationship among </w:t>
+      </w:r>
+      <w:r>
+        <w:rPr>
+          <w:rFonts w:ascii="Calibri" w:eastAsia="Calibri" w:hAnsi="Calibri" w:cs="Calibri"/>
+        </w:rPr>
+        <w:t>the variables used</w:t>
+      </w:r>
+      <w:r>
+        <w:rPr>
+          <w:rFonts w:ascii="Calibri" w:eastAsia="Calibri" w:hAnsi="Calibri" w:cs="Calibri"/>
+        </w:rPr>
+        <w:t>, the resulting outcomes would produce insight into the accuracy of the methods and algorithms used</w:t>
+      </w:r>
+      <w:r>
+        <w:rPr>
+          <w:rFonts w:ascii="Calibri" w:eastAsia="Calibri" w:hAnsi="Calibri" w:cs="Calibri"/>
+        </w:rPr>
+        <w:t>, of whether the potential of uncultivated land to be cultivated can be determined.</w:t>
+      </w:r>
+      <w:r>
+        <w:rPr>
+          <w:rFonts w:ascii="Calibri" w:eastAsia="Calibri" w:hAnsi="Calibri" w:cs="Calibri"/>
+        </w:rPr>
+        <w:t xml:space="preserve"> </w:t>
+      </w:r>
+      <w:r>
+        <w:rPr>
+          <w:rFonts w:ascii="Calibri" w:eastAsia="Calibri" w:hAnsi="Calibri" w:cs="Calibri"/>
+        </w:rPr>
+        <w:t xml:space="preserve">There is a deficiency in past research when it comes to agricultural remote sensing based in Malta, </w:t>
+      </w:r>
+      <w:r>
+        <w:rPr>
+          <w:rFonts w:ascii="Calibri" w:eastAsia="Calibri" w:hAnsi="Calibri" w:cs="Calibri"/>
+        </w:rPr>
+        <w:t xml:space="preserve">and no specific studies were carried out related to my study purpose. Many of the found studies focus on retrieving the accuracy of certain algorithms, which </w:t>
+      </w:r>
+      <w:r>
+        <w:rPr>
+          <w:rFonts w:ascii="Calibri" w:eastAsia="Calibri" w:hAnsi="Calibri" w:cs="Calibri"/>
+        </w:rPr>
+        <w:t xml:space="preserve">were suitable for me to assess which algorithms to use. </w:t>
+      </w:r>
+    </w:p>
+    <w:p>
+      <w:pPr>
+        <w:rPr>
+          <w:rFonts w:ascii="Calibri" w:eastAsia="Calibri" w:hAnsi="Calibri" w:cs="Calibri"/>
+        </w:rPr>
+      </w:pPr>
+      <w:r>
+        <w:rPr>
+          <w:rFonts w:ascii="Calibri" w:eastAsia="Calibri" w:hAnsi="Calibri" w:cs="Calibri"/>
+        </w:rPr>
+        <w:t>For</w:t>
+      </w:r>
+      <w:r>
+        <w:rPr>
+          <w:rFonts w:ascii="Calibri" w:eastAsia="Calibri" w:hAnsi="Calibri" w:cs="Calibri"/>
+        </w:rPr>
+        <w:t xml:space="preserve"> my study</w:t>
+      </w:r>
+      <w:r>
+        <w:rPr>
+          <w:rFonts w:ascii="Calibri" w:eastAsia="Calibri" w:hAnsi="Calibri" w:cs="Calibri"/>
+        </w:rPr>
+        <w:t>,</w:t>
+      </w:r>
+      <w:r>
+        <w:rPr>
+          <w:rFonts w:ascii="Calibri" w:eastAsia="Calibri" w:hAnsi="Calibri" w:cs="Calibri"/>
+        </w:rPr>
+        <w:t xml:space="preserve"> there was </w:t>
+      </w:r>
+      <w:r>
+        <w:rPr>
+          <w:rFonts w:ascii="Calibri" w:eastAsia="Calibri" w:hAnsi="Calibri" w:cs="Calibri"/>
+        </w:rPr>
+        <w:t>no</w:t>
+      </w:r>
+      <w:r>
+        <w:rPr>
+          <w:rFonts w:ascii="Calibri" w:eastAsia="Calibri" w:hAnsi="Calibri" w:cs="Calibri"/>
+        </w:rPr>
+        <w:t xml:space="preserve"> need </w:t>
+      </w:r>
+      <w:r>
+        <w:rPr>
+          <w:rFonts w:ascii="Calibri" w:eastAsia="Calibri" w:hAnsi="Calibri" w:cs="Calibri"/>
+        </w:rPr>
+        <w:t>to</w:t>
+      </w:r>
+      <w:r>
+        <w:rPr>
+          <w:rFonts w:ascii="Calibri" w:eastAsia="Calibri" w:hAnsi="Calibri" w:cs="Calibri"/>
+        </w:rPr>
+        <w:t xml:space="preserve"> </w:t>
+      </w:r>
+      <w:r>
+        <w:rPr>
+          <w:rFonts w:ascii="Calibri" w:eastAsia="Calibri" w:hAnsi="Calibri" w:cs="Calibri"/>
+        </w:rPr>
+        <w:t xml:space="preserve">gather information from </w:t>
+      </w:r>
+      <w:r>
+        <w:rPr>
+          <w:rFonts w:ascii="Calibri" w:eastAsia="Calibri" w:hAnsi="Calibri" w:cs="Calibri"/>
+        </w:rPr>
+        <w:t xml:space="preserve">participants or </w:t>
+      </w:r>
+      <w:r>
+        <w:rPr>
+          <w:rFonts w:ascii="Calibri" w:eastAsia="Calibri" w:hAnsi="Calibri" w:cs="Calibri"/>
+        </w:rPr>
+        <w:t>respondents, hence no questionnaire or survey instrument was needed</w:t>
+      </w:r>
+      <w:r>
+        <w:rPr>
+          <w:rFonts w:ascii="Calibri" w:eastAsia="Calibri" w:hAnsi="Calibri" w:cs="Calibri"/>
+        </w:rPr>
+        <w:t>.</w:t>
+      </w:r>
+      <w:r>
+        <w:rPr>
+          <w:rFonts w:ascii="Calibri" w:eastAsia="Calibri" w:hAnsi="Calibri" w:cs="Calibri"/>
+        </w:rPr>
+        <w:t xml:space="preserve"> </w:t>
+      </w:r>
+    </w:p>
+    <w:p>
+      <w:pPr>
+        <w:rPr>
+          <w:rFonts w:ascii="Calibri" w:eastAsia="Calibri" w:hAnsi="Calibri" w:cs="Calibri"/>
+        </w:rPr>
+      </w:pPr>
+    </w:p>
+    <w:p>
+      <w:pPr>
+        <w:rPr>
+          <w:rFonts w:ascii="Calibri" w:eastAsia="Calibri" w:hAnsi="Calibri" w:cs="Calibri"/>
           <w:u w:val="single"/>
         </w:rPr>
       </w:pPr>
       <w:r>
         <w:rPr>
+          <w:rFonts w:ascii="Calibri" w:eastAsia="Calibri" w:hAnsi="Calibri" w:cs="Calibri"/>
           <w:u w:val="single"/>
         </w:rPr>
-        <w:br w:type="page"/>
+        <w:t>Research Methods:</w:t>
+      </w:r>
+    </w:p>
+    <w:p>
+      <w:pPr>
+        <w:rPr>
+          <w:rFonts w:ascii="Calibri" w:eastAsia="Calibri" w:hAnsi="Calibri" w:cs="Calibri"/>
+        </w:rPr>
+      </w:pPr>
+      <w:r>
+        <w:rPr>
+          <w:rFonts w:ascii="Calibri" w:eastAsia="Calibri" w:hAnsi="Calibri" w:cs="Calibri"/>
+        </w:rPr>
+        <w:t>The methods carried out for this study started off with exploring useful purposes for</w:t>
+      </w:r>
+      <w:r>
+        <w:rPr>
+          <w:rFonts w:ascii="Calibri" w:eastAsia="Calibri" w:hAnsi="Calibri" w:cs="Calibri"/>
+        </w:rPr>
+        <w:t xml:space="preserve"> utilizing</w:t>
+      </w:r>
+      <w:r>
+        <w:rPr>
+          <w:rFonts w:ascii="Calibri" w:eastAsia="Calibri" w:hAnsi="Calibri" w:cs="Calibri"/>
+        </w:rPr>
+        <w:t xml:space="preserve"> remote sensing in Malta. </w:t>
+      </w:r>
+      <w:r>
+        <w:rPr>
+          <w:rFonts w:ascii="Calibri" w:eastAsia="Calibri" w:hAnsi="Calibri" w:cs="Calibri"/>
+        </w:rPr>
+        <w:t>A look at the agricultural state on the island was taken into consideration, and a noticeable amount of uncultivated land has been spotted, which led to wondering how and if such lands had the potential to be cultivated</w:t>
+      </w:r>
+      <w:r>
+        <w:rPr>
+          <w:rFonts w:ascii="Calibri" w:eastAsia="Calibri" w:hAnsi="Calibri" w:cs="Calibri"/>
+        </w:rPr>
+        <w:t>, given that Malta is rather limited with resources</w:t>
+      </w:r>
+      <w:r>
+        <w:rPr>
+          <w:rFonts w:ascii="Calibri" w:eastAsia="Calibri" w:hAnsi="Calibri" w:cs="Calibri"/>
+        </w:rPr>
+        <w:t xml:space="preserve"> and with rapid population growth, agriculture land is becoming strained</w:t>
+      </w:r>
+      <w:r>
+        <w:rPr>
+          <w:rFonts w:ascii="Calibri" w:eastAsia="Calibri" w:hAnsi="Calibri" w:cs="Calibri"/>
+        </w:rPr>
+        <w:t xml:space="preserve"> (</w:t>
+      </w:r>
+      <w:proofErr w:type="spellStart"/>
+      <w:r>
+        <w:rPr>
+          <w:rFonts w:ascii="Calibri" w:eastAsia="Calibri" w:hAnsi="Calibri" w:cs="Calibri"/>
+        </w:rPr>
+        <w:t>FOEMalta</w:t>
+      </w:r>
+      <w:proofErr w:type="spellEnd"/>
+      <w:r>
+        <w:rPr>
+          <w:rFonts w:ascii="Calibri" w:eastAsia="Calibri" w:hAnsi="Calibri" w:cs="Calibri"/>
+        </w:rPr>
+        <w:t>, 2020)</w:t>
+      </w:r>
+      <w:r>
+        <w:rPr>
+          <w:rFonts w:ascii="Calibri" w:eastAsia="Calibri" w:hAnsi="Calibri" w:cs="Calibri"/>
+        </w:rPr>
+        <w:t>.</w:t>
+      </w:r>
+      <w:r>
+        <w:rPr>
+          <w:rFonts w:ascii="Calibri" w:eastAsia="Calibri" w:hAnsi="Calibri" w:cs="Calibri"/>
+        </w:rPr>
+        <w:t xml:space="preserve"> By applying the remote sensing technology, I </w:t>
+      </w:r>
+      <w:r>
+        <w:rPr>
+          <w:rFonts w:ascii="Calibri" w:eastAsia="Calibri" w:hAnsi="Calibri" w:cs="Calibri"/>
+        </w:rPr>
+        <w:t>can</w:t>
+      </w:r>
+      <w:r>
+        <w:rPr>
+          <w:rFonts w:ascii="Calibri" w:eastAsia="Calibri" w:hAnsi="Calibri" w:cs="Calibri"/>
+        </w:rPr>
+        <w:t xml:space="preserve"> perceive the possibility of improving o</w:t>
+      </w:r>
+      <w:r>
+        <w:rPr>
+          <w:rFonts w:ascii="Calibri" w:eastAsia="Calibri" w:hAnsi="Calibri" w:cs="Calibri"/>
+        </w:rPr>
+        <w:t>n this matter by making use of Sentinel imagery obtained from Copernicus Hub with the Sentinel-2 mission, based on a constellation of two satellites orbiting 180</w:t>
+      </w:r>
+      <w:r>
+        <w:rPr>
+          <w:rFonts w:ascii="Calibri" w:eastAsia="Calibri" w:hAnsi="Calibri" w:cs="Calibri"/>
+          <w:vertAlign w:val="superscript"/>
+        </w:rPr>
+        <w:t>o</w:t>
+      </w:r>
+      <w:r>
+        <w:rPr>
+          <w:rFonts w:ascii="Calibri" w:eastAsia="Calibri" w:hAnsi="Calibri" w:cs="Calibri"/>
+        </w:rPr>
+        <w:t xml:space="preserve"> apart. This satellite acquires optical imagery at a high spatial resolution over land and coastal waters, </w:t>
+      </w:r>
+      <w:r>
+        <w:rPr>
+          <w:rFonts w:ascii="Calibri" w:eastAsia="Calibri" w:hAnsi="Calibri" w:cs="Calibri"/>
+        </w:rPr>
+        <w:t>allow</w:t>
+      </w:r>
+      <w:r>
+        <w:rPr>
+          <w:rFonts w:ascii="Calibri" w:eastAsia="Calibri" w:hAnsi="Calibri" w:cs="Calibri"/>
+        </w:rPr>
+        <w:t>ing</w:t>
+      </w:r>
+      <w:r>
+        <w:rPr>
+          <w:rFonts w:ascii="Calibri" w:eastAsia="Calibri" w:hAnsi="Calibri" w:cs="Calibri"/>
+        </w:rPr>
+        <w:t xml:space="preserve"> repeated surveys every 5 days at the equator and every 2-3 days at middle </w:t>
+      </w:r>
+      <w:r>
+        <w:rPr>
+          <w:rFonts w:ascii="Calibri" w:eastAsia="Calibri" w:hAnsi="Calibri" w:cs="Calibri"/>
+        </w:rPr>
+        <w:lastRenderedPageBreak/>
+        <w:t>latitudes.</w:t>
+      </w:r>
+      <w:r>
+        <w:rPr>
+          <w:rFonts w:ascii="Calibri" w:eastAsia="Calibri" w:hAnsi="Calibri" w:cs="Calibri"/>
+        </w:rPr>
+        <w:t xml:space="preserve"> There are 13 Sentinel-2 bands at different resolutions ranging from 10 to 60m, mainly 10m resolution for Blue (Band 2), Green (Band 3) and Red (Band 4).</w:t>
+      </w:r>
+      <w:r>
+        <w:rPr>
+          <w:rFonts w:ascii="Calibri" w:eastAsia="Calibri" w:hAnsi="Calibri" w:cs="Calibri"/>
+        </w:rPr>
+        <w:t xml:space="preserve"> </w:t>
+      </w:r>
+      <w:r>
+        <w:rPr>
+          <w:rFonts w:ascii="Calibri" w:eastAsia="Calibri" w:hAnsi="Calibri" w:cs="Calibri"/>
+        </w:rPr>
+        <w:t>An element of remote sensing analysis used for this study focuses on land cover classification</w:t>
+      </w:r>
+      <w:r>
+        <w:rPr>
+          <w:rFonts w:ascii="Calibri" w:eastAsia="Calibri" w:hAnsi="Calibri" w:cs="Calibri"/>
+        </w:rPr>
+        <w:t xml:space="preserve">. I went for this </w:t>
+      </w:r>
+      <w:r>
+        <w:rPr>
+          <w:rFonts w:ascii="Calibri" w:eastAsia="Calibri" w:hAnsi="Calibri" w:cs="Calibri"/>
+          <w:b/>
+          <w:bCs/>
+        </w:rPr>
+        <w:t>method</w:t>
+      </w:r>
+      <w:r>
+        <w:rPr>
+          <w:rFonts w:ascii="Calibri" w:eastAsia="Calibri" w:hAnsi="Calibri" w:cs="Calibri"/>
+        </w:rPr>
+        <w:t xml:space="preserve"> </w:t>
+      </w:r>
+      <w:r>
+        <w:rPr>
+          <w:rFonts w:ascii="Calibri" w:eastAsia="Calibri" w:hAnsi="Calibri" w:cs="Calibri"/>
+        </w:rPr>
+        <w:t>since</w:t>
+      </w:r>
+      <w:r>
+        <w:rPr>
+          <w:rFonts w:ascii="Calibri" w:eastAsia="Calibri" w:hAnsi="Calibri" w:cs="Calibri"/>
+        </w:rPr>
+        <w:t xml:space="preserve"> </w:t>
+      </w:r>
+      <w:r>
+        <w:rPr>
+          <w:rFonts w:ascii="Calibri" w:eastAsia="Calibri" w:hAnsi="Calibri" w:cs="Calibri"/>
+        </w:rPr>
+        <w:t>r</w:t>
+      </w:r>
+      <w:r>
+        <w:rPr>
+          <w:rFonts w:ascii="Calibri" w:eastAsia="Calibri" w:hAnsi="Calibri" w:cs="Calibri"/>
+        </w:rPr>
+        <w:t>emotely sensed images give a rudimentary portrayal of land cover diversity on the Earth's surface, as various land cover characteristics reflect radiation in different ways</w:t>
+      </w:r>
+      <w:r>
+        <w:rPr>
+          <w:rFonts w:ascii="Calibri" w:eastAsia="Calibri" w:hAnsi="Calibri" w:cs="Calibri"/>
+        </w:rPr>
+        <w:t xml:space="preserve"> (</w:t>
+      </w:r>
+      <w:proofErr w:type="spellStart"/>
+      <w:r>
+        <w:rPr>
+          <w:rFonts w:ascii="Calibri" w:eastAsia="Calibri" w:hAnsi="Calibri" w:cs="Calibri"/>
+        </w:rPr>
+        <w:t>Aplin</w:t>
+      </w:r>
+      <w:proofErr w:type="spellEnd"/>
+      <w:r>
+        <w:rPr>
+          <w:rFonts w:ascii="Calibri" w:eastAsia="Calibri" w:hAnsi="Calibri" w:cs="Calibri"/>
+        </w:rPr>
+        <w:t>, 2004)</w:t>
+      </w:r>
+      <w:r>
+        <w:rPr>
+          <w:rFonts w:ascii="Calibri" w:eastAsia="Calibri" w:hAnsi="Calibri" w:cs="Calibri"/>
+        </w:rPr>
+        <w:t>. Land cover classes, which in my instance would be agricultural, may be used to classify these land-based properties.</w:t>
+      </w:r>
+    </w:p>
+    <w:p>
+      <w:r>
+        <w:rPr>
+          <w:rFonts w:ascii="Calibri" w:eastAsia="Calibri" w:hAnsi="Calibri" w:cs="Calibri"/>
+        </w:rPr>
+        <w:t xml:space="preserve">Another </w:t>
+      </w:r>
+      <w:r>
+        <w:rPr>
+          <w:rFonts w:ascii="Calibri" w:eastAsia="Calibri" w:hAnsi="Calibri" w:cs="Calibri"/>
+          <w:b/>
+          <w:bCs/>
+        </w:rPr>
+        <w:t>method</w:t>
+      </w:r>
+      <w:r>
+        <w:rPr>
+          <w:rFonts w:ascii="Calibri" w:eastAsia="Calibri" w:hAnsi="Calibri" w:cs="Calibri"/>
+        </w:rPr>
+        <w:t xml:space="preserve"> was </w:t>
+      </w:r>
+      <w:r>
+        <w:rPr>
+          <w:rFonts w:ascii="Calibri" w:eastAsia="Calibri" w:hAnsi="Calibri" w:cs="Calibri"/>
+        </w:rPr>
+        <w:t>decid</w:t>
+      </w:r>
+      <w:r>
+        <w:rPr>
+          <w:rFonts w:ascii="Calibri" w:eastAsia="Calibri" w:hAnsi="Calibri" w:cs="Calibri"/>
+        </w:rPr>
+        <w:t>ing</w:t>
+      </w:r>
+      <w:r>
+        <w:rPr>
+          <w:rFonts w:ascii="Calibri" w:eastAsia="Calibri" w:hAnsi="Calibri" w:cs="Calibri"/>
+        </w:rPr>
+        <w:t xml:space="preserve"> on </w:t>
+      </w:r>
+      <w:r>
+        <w:rPr>
+          <w:rFonts w:ascii="Calibri" w:eastAsia="Calibri" w:hAnsi="Calibri" w:cs="Calibri"/>
+        </w:rPr>
+        <w:t>narrowing</w:t>
+      </w:r>
+      <w:r>
+        <w:rPr>
+          <w:rFonts w:ascii="Calibri" w:eastAsia="Calibri" w:hAnsi="Calibri" w:cs="Calibri"/>
+        </w:rPr>
+        <w:t xml:space="preserve"> my study on a study area at the limits of </w:t>
+      </w:r>
+      <w:proofErr w:type="spellStart"/>
+      <w:r>
+        <w:t>Siggiewi</w:t>
+      </w:r>
+      <w:proofErr w:type="spellEnd"/>
+      <w:r>
+        <w:t xml:space="preserve">, </w:t>
+      </w:r>
+      <w:proofErr w:type="spellStart"/>
+      <w:r>
+        <w:t>Qrendi</w:t>
+      </w:r>
+      <w:proofErr w:type="spellEnd"/>
+      <w:r>
+        <w:t xml:space="preserve"> and Haz-</w:t>
+      </w:r>
+      <w:proofErr w:type="spellStart"/>
+      <w:r>
+        <w:t>Zebbug</w:t>
+      </w:r>
+      <w:proofErr w:type="spellEnd"/>
+      <w:r>
+        <w:t xml:space="preserve">, as according to the 2020 Census for Agriculture, the distribution of agricultural holdings by locality has a higher quota around that area, which would aid my study </w:t>
+      </w:r>
+      <w:r>
+        <w:t xml:space="preserve">by having a bigger dataset </w:t>
+      </w:r>
+      <w:r>
+        <w:t>for better accuracy</w:t>
+      </w:r>
+      <w:r>
+        <w:t xml:space="preserve"> once I run the necessary algorithms</w:t>
+      </w:r>
+      <w:r>
+        <w:t xml:space="preserve"> and machine learning techniques</w:t>
+      </w:r>
+      <w:r>
+        <w:t>.</w:t>
+      </w:r>
+    </w:p>
+    <w:p>
+      <w:pPr>
+        <w:keepNext/>
+        <w:jc w:val="center"/>
+      </w:pPr>
+      <w:r>
+        <w:rPr>
+          <w:rFonts w:cstheme="minorHAnsi"/>
+          <w:noProof/>
+          <w:lang w:val="en-GB"/>
+        </w:rPr>
+        <w:drawing>
+          <wp:inline distT="0" distB="0" distL="0" distR="0" wp14:anchorId="0587B854" wp14:editId="42B715EE">
+            <wp:extent cx="3403321" cy="3546281"/>
+            <wp:effectExtent l="0" t="0" r="6985" b="0"/>
+            <wp:docPr id="25" name="Picture 25" descr="Chart&#10;&#10;Description automatically generated"/>
+            <wp:cNvGraphicFramePr>
+              <a:graphicFrameLocks xmlns:a="http://schemas.openxmlformats.org/drawingml/2006/main" noChangeAspect="1"/>
+            </wp:cNvGraphicFramePr>
+            <a:graphic xmlns:a="http://schemas.openxmlformats.org/drawingml/2006/main">
+              <a:graphicData uri="http://schemas.openxmlformats.org/drawingml/2006/picture">
+                <pic:pic xmlns:pic="http://schemas.openxmlformats.org/drawingml/2006/picture">
+                  <pic:nvPicPr>
+                    <pic:cNvPr id="25" name="Picture 25" descr="Chart&#10;&#10;Description automatically generated"/>
+                    <pic:cNvPicPr>
+                      <a:picLocks noChangeAspect="1" noChangeArrowheads="1"/>
+                    </pic:cNvPicPr>
+                  </pic:nvPicPr>
+                  <pic:blipFill>
+                    <a:blip r:embed="rId24">
+                      <a:extLst>
+                        <a:ext uri="{28A0092B-C50C-407E-A947-70E740481C1C}">
+                          <a14:useLocalDpi xmlns:a14="http://schemas.microsoft.com/office/drawing/2010/main" val="0"/>
+                        </a:ext>
+                      </a:extLst>
+                    </a:blip>
+                    <a:srcRect/>
+                    <a:stretch>
+                      <a:fillRect/>
+                    </a:stretch>
+                  </pic:blipFill>
+                  <pic:spPr bwMode="auto">
+                    <a:xfrm>
+                      <a:off x="0" y="0"/>
+                      <a:ext cx="3407340" cy="3550469"/>
+                    </a:xfrm>
+                    <a:prstGeom prst="rect">
+                      <a:avLst/>
+                    </a:prstGeom>
+                    <a:noFill/>
+                    <a:ln>
+                      <a:noFill/>
+                    </a:ln>
+                  </pic:spPr>
+                </pic:pic>
+              </a:graphicData>
+            </a:graphic>
+          </wp:inline>
+        </w:drawing>
+      </w:r>
+    </w:p>
+    <w:p>
+      <w:pPr>
+        <w:pStyle w:val="Caption"/>
+        <w:rPr>
+          <w:rFonts w:ascii="Calibri" w:eastAsia="Calibri" w:hAnsi="Calibri" w:cs="Calibri"/>
+        </w:rPr>
+      </w:pPr>
+      <w:r>
+        <w:t xml:space="preserve">Figure </w:t>
+      </w:r>
+      <w:fldSimple w:instr=" SEQ Figure \* ARABIC ">
+        <w:r>
+          <w:rPr>
+            <w:noProof/>
+          </w:rPr>
+          <w:t>1</w:t>
+        </w:r>
+      </w:fldSimple>
+      <w:r>
+        <w:t xml:space="preserve"> </w:t>
+      </w:r>
+      <w:r>
+        <w:t>Source: Census for Agriculture, 2020</w:t>
+      </w:r>
+    </w:p>
+    <w:p>
+      <w:pPr>
+        <w:rPr>
+          <w:rFonts w:ascii="Calibri" w:eastAsia="Calibri" w:hAnsi="Calibri" w:cs="Calibri"/>
+        </w:rPr>
+      </w:pPr>
+      <w:r>
+        <w:rPr>
+          <w:rFonts w:ascii="Calibri" w:eastAsia="Calibri" w:hAnsi="Calibri" w:cs="Calibri"/>
+        </w:rPr>
+        <w:t xml:space="preserve">The </w:t>
+      </w:r>
+      <w:r>
+        <w:rPr>
+          <w:rFonts w:ascii="Calibri" w:eastAsia="Calibri" w:hAnsi="Calibri" w:cs="Calibri"/>
+        </w:rPr>
+        <w:t>desired</w:t>
+      </w:r>
+      <w:r>
+        <w:rPr>
+          <w:rFonts w:ascii="Calibri" w:eastAsia="Calibri" w:hAnsi="Calibri" w:cs="Calibri"/>
+        </w:rPr>
+        <w:t xml:space="preserve"> sentinel products were downloaded which cover </w:t>
+      </w:r>
+      <w:r>
+        <w:rPr>
+          <w:rFonts w:ascii="Calibri" w:eastAsia="Calibri" w:hAnsi="Calibri" w:cs="Calibri"/>
+        </w:rPr>
+        <w:t>2 sets of different periods, one of 2015 – 201</w:t>
+      </w:r>
+      <w:r>
+        <w:rPr>
+          <w:rFonts w:ascii="Calibri" w:eastAsia="Calibri" w:hAnsi="Calibri" w:cs="Calibri"/>
+        </w:rPr>
+        <w:t>7</w:t>
+      </w:r>
+      <w:r>
+        <w:rPr>
+          <w:rFonts w:ascii="Calibri" w:eastAsia="Calibri" w:hAnsi="Calibri" w:cs="Calibri"/>
+        </w:rPr>
+        <w:t xml:space="preserve"> and another of 20</w:t>
+      </w:r>
+      <w:r>
+        <w:rPr>
+          <w:rFonts w:ascii="Calibri" w:eastAsia="Calibri" w:hAnsi="Calibri" w:cs="Calibri"/>
+        </w:rPr>
+        <w:t>20</w:t>
+      </w:r>
+      <w:r>
+        <w:rPr>
+          <w:rFonts w:ascii="Calibri" w:eastAsia="Calibri" w:hAnsi="Calibri" w:cs="Calibri"/>
+        </w:rPr>
+        <w:t>-202</w:t>
+      </w:r>
+      <w:r>
+        <w:rPr>
+          <w:rFonts w:ascii="Calibri" w:eastAsia="Calibri" w:hAnsi="Calibri" w:cs="Calibri"/>
+        </w:rPr>
+        <w:t>2</w:t>
+      </w:r>
+      <w:r>
+        <w:rPr>
+          <w:rFonts w:ascii="Calibri" w:eastAsia="Calibri" w:hAnsi="Calibri" w:cs="Calibri"/>
+        </w:rPr>
+        <w:t xml:space="preserve">. The reason behind this </w:t>
+      </w:r>
+      <w:r>
+        <w:rPr>
+          <w:rFonts w:ascii="Calibri" w:eastAsia="Calibri" w:hAnsi="Calibri" w:cs="Calibri"/>
+          <w:b/>
+          <w:bCs/>
+        </w:rPr>
+        <w:t>method</w:t>
+      </w:r>
+      <w:r>
+        <w:rPr>
+          <w:rFonts w:ascii="Calibri" w:eastAsia="Calibri" w:hAnsi="Calibri" w:cs="Calibri"/>
+        </w:rPr>
+        <w:t xml:space="preserve"> </w:t>
+      </w:r>
+      <w:r>
+        <w:rPr>
+          <w:rFonts w:ascii="Calibri" w:eastAsia="Calibri" w:hAnsi="Calibri" w:cs="Calibri"/>
+        </w:rPr>
+        <w:t xml:space="preserve">was to differentiate the obtained results from both </w:t>
+      </w:r>
+      <w:r>
+        <w:rPr>
+          <w:rFonts w:ascii="Calibri" w:eastAsia="Calibri" w:hAnsi="Calibri" w:cs="Calibri"/>
+        </w:rPr>
+        <w:t>sets and</w:t>
+      </w:r>
+      <w:r>
+        <w:rPr>
+          <w:rFonts w:ascii="Calibri" w:eastAsia="Calibri" w:hAnsi="Calibri" w:cs="Calibri"/>
+        </w:rPr>
+        <w:t xml:space="preserve"> </w:t>
+      </w:r>
+      <w:r>
+        <w:rPr>
+          <w:rFonts w:ascii="Calibri" w:eastAsia="Calibri" w:hAnsi="Calibri" w:cs="Calibri"/>
+        </w:rPr>
+        <w:t>observ</w:t>
+      </w:r>
+      <w:r>
+        <w:rPr>
+          <w:rFonts w:ascii="Calibri" w:eastAsia="Calibri" w:hAnsi="Calibri" w:cs="Calibri"/>
+        </w:rPr>
+        <w:t>e</w:t>
+      </w:r>
+      <w:r>
+        <w:rPr>
+          <w:rFonts w:ascii="Calibri" w:eastAsia="Calibri" w:hAnsi="Calibri" w:cs="Calibri"/>
+        </w:rPr>
+        <w:t xml:space="preserve"> the land changes that have occurred</w:t>
+      </w:r>
+      <w:r>
+        <w:rPr>
+          <w:rFonts w:ascii="Calibri" w:eastAsia="Calibri" w:hAnsi="Calibri" w:cs="Calibri"/>
+        </w:rPr>
+        <w:t xml:space="preserve"> after running the different algorithms.</w:t>
+      </w:r>
+    </w:p>
+    <w:p>
+      <w:pPr>
+        <w:rPr>
+          <w:rFonts w:ascii="Calibri" w:eastAsia="Calibri" w:hAnsi="Calibri" w:cs="Calibri"/>
+        </w:rPr>
+      </w:pPr>
+      <w:r>
+        <w:rPr>
+          <w:rFonts w:ascii="Calibri" w:eastAsia="Calibri" w:hAnsi="Calibri" w:cs="Calibri"/>
+        </w:rPr>
+        <w:t xml:space="preserve">The approach of obtaining results consists of two main machine learning algorithms: Random Forest Classification and K-means clustering. These </w:t>
+      </w:r>
+      <w:r>
+        <w:rPr>
+          <w:rFonts w:ascii="Calibri" w:eastAsia="Calibri" w:hAnsi="Calibri" w:cs="Calibri"/>
+          <w:b/>
+          <w:bCs/>
+        </w:rPr>
+        <w:t>methods</w:t>
+      </w:r>
+      <w:r>
+        <w:rPr>
+          <w:rFonts w:ascii="Calibri" w:eastAsia="Calibri" w:hAnsi="Calibri" w:cs="Calibri"/>
+        </w:rPr>
+        <w:t xml:space="preserve"> </w:t>
+      </w:r>
+      <w:r>
+        <w:rPr>
+          <w:rFonts w:ascii="Calibri" w:eastAsia="Calibri" w:hAnsi="Calibri" w:cs="Calibri"/>
+        </w:rPr>
+        <w:t xml:space="preserve">were found to be the most accurate in the research I carried out. According to </w:t>
+      </w:r>
+      <w:r>
+        <w:rPr>
+          <w:rFonts w:ascii="Calibri" w:eastAsia="Calibri" w:hAnsi="Calibri" w:cs="Calibri"/>
+        </w:rPr>
+        <w:t>Li et al. (2021)</w:t>
+      </w:r>
+      <w:r>
+        <w:rPr>
+          <w:rFonts w:ascii="Calibri" w:eastAsia="Calibri" w:hAnsi="Calibri" w:cs="Calibri"/>
+        </w:rPr>
+        <w:t>, their results show that the general classification accuracy of Random Forest Classification rates the highest with a rate of 95.96%</w:t>
+      </w:r>
+      <w:r>
+        <w:rPr>
+          <w:rFonts w:ascii="Calibri" w:eastAsia="Calibri" w:hAnsi="Calibri" w:cs="Calibri"/>
+        </w:rPr>
+        <w:t xml:space="preserve"> compared to two other algorithms</w:t>
+      </w:r>
+      <w:r>
+        <w:rPr>
+          <w:rFonts w:ascii="Calibri" w:eastAsia="Calibri" w:hAnsi="Calibri" w:cs="Calibri"/>
+        </w:rPr>
+        <w:t xml:space="preserve">: </w:t>
+      </w:r>
+      <w:r>
+        <w:rPr>
+          <w:rFonts w:ascii="Calibri" w:eastAsia="Calibri" w:hAnsi="Calibri" w:cs="Calibri"/>
+        </w:rPr>
+        <w:t>support vector machine (SVM), and the maximum likelihood</w:t>
+      </w:r>
+      <w:r>
+        <w:rPr>
+          <w:rFonts w:ascii="Calibri" w:eastAsia="Calibri" w:hAnsi="Calibri" w:cs="Calibri"/>
+        </w:rPr>
+        <w:t xml:space="preserve"> </w:t>
+      </w:r>
+      <w:r>
+        <w:rPr>
+          <w:rFonts w:ascii="Calibri" w:eastAsia="Calibri" w:hAnsi="Calibri" w:cs="Calibri"/>
+        </w:rPr>
+        <w:t>classification (MLC)</w:t>
+      </w:r>
+      <w:r>
+        <w:rPr>
+          <w:rFonts w:ascii="Calibri" w:eastAsia="Calibri" w:hAnsi="Calibri" w:cs="Calibri"/>
+        </w:rPr>
+        <w:t xml:space="preserve">, with an accuracy of </w:t>
+      </w:r>
+      <w:r>
+        <w:rPr>
+          <w:rFonts w:ascii="Calibri" w:eastAsia="Calibri" w:hAnsi="Calibri" w:cs="Calibri"/>
+        </w:rPr>
+        <w:t>80.58%</w:t>
+      </w:r>
+      <w:r>
+        <w:rPr>
+          <w:rFonts w:ascii="Calibri" w:eastAsia="Calibri" w:hAnsi="Calibri" w:cs="Calibri"/>
+        </w:rPr>
+        <w:t xml:space="preserve"> and </w:t>
+      </w:r>
+      <w:r>
+        <w:rPr>
+          <w:rFonts w:ascii="Calibri" w:eastAsia="Calibri" w:hAnsi="Calibri" w:cs="Calibri"/>
+        </w:rPr>
+        <w:t>87.95%</w:t>
+      </w:r>
+      <w:r>
+        <w:rPr>
+          <w:rFonts w:ascii="Calibri" w:eastAsia="Calibri" w:hAnsi="Calibri" w:cs="Calibri"/>
+        </w:rPr>
+        <w:t xml:space="preserve"> respectively.</w:t>
       </w:r>
     </w:p>
     <w:p>
@@ -2303,105 +3833,567 @@
           <w:u w:val="single"/>
         </w:rPr>
       </w:pPr>
-      <w:r>
+    </w:p>
+    <w:p>
+      <w:pPr>
         <w:rPr>
           <w:u w:val="single"/>
         </w:rPr>
+      </w:pPr>
+      <w:r>
+        <w:rPr>
+          <w:u w:val="single"/>
+        </w:rPr>
         <w:lastRenderedPageBreak/>
+        <w:t>Research Pipeline:</w:t>
+      </w:r>
+    </w:p>
+    <w:p>
+      <w:r>
+        <w:rPr>
+          <w:noProof/>
+        </w:rPr>
+        <w:drawing>
+          <wp:inline distT="0" distB="0" distL="0" distR="0" wp14:anchorId="5B191F72" wp14:editId="3D6A48BC">
+            <wp:extent cx="5934075" cy="7734300"/>
+            <wp:effectExtent l="0" t="0" r="9525" b="0"/>
+            <wp:docPr id="1" name="Picture 1"/>
+            <wp:cNvGraphicFramePr>
+              <a:graphicFrameLocks xmlns:a="http://schemas.openxmlformats.org/drawingml/2006/main" noChangeAspect="1"/>
+            </wp:cNvGraphicFramePr>
+            <a:graphic xmlns:a="http://schemas.openxmlformats.org/drawingml/2006/main">
+              <a:graphicData uri="http://schemas.openxmlformats.org/drawingml/2006/picture">
+                <pic:pic xmlns:pic="http://schemas.openxmlformats.org/drawingml/2006/picture">
+                  <pic:nvPicPr>
+                    <pic:cNvPr id="0" name="Picture 1"/>
+                    <pic:cNvPicPr>
+                      <a:picLocks noChangeAspect="1" noChangeArrowheads="1"/>
+                    </pic:cNvPicPr>
+                  </pic:nvPicPr>
+                  <pic:blipFill>
+                    <a:blip r:embed="rId25">
+                      <a:extLst>
+                        <a:ext uri="{28A0092B-C50C-407E-A947-70E740481C1C}">
+                          <a14:useLocalDpi xmlns:a14="http://schemas.microsoft.com/office/drawing/2010/main" val="0"/>
+                        </a:ext>
+                      </a:extLst>
+                    </a:blip>
+                    <a:srcRect/>
+                    <a:stretch>
+                      <a:fillRect/>
+                    </a:stretch>
+                  </pic:blipFill>
+                  <pic:spPr bwMode="auto">
+                    <a:xfrm>
+                      <a:off x="0" y="0"/>
+                      <a:ext cx="5934075" cy="7734300"/>
+                    </a:xfrm>
+                    <a:prstGeom prst="rect">
+                      <a:avLst/>
+                    </a:prstGeom>
+                    <a:noFill/>
+                    <a:ln>
+                      <a:noFill/>
+                    </a:ln>
+                  </pic:spPr>
+                </pic:pic>
+              </a:graphicData>
+            </a:graphic>
+          </wp:inline>
+        </w:drawing>
+      </w:r>
+    </w:p>
+    <w:p>
+      <w:r>
+        <w:lastRenderedPageBreak/>
+        <w:t xml:space="preserve">The research pipeline is divided into three phases, starting from </w:t>
+      </w:r>
+      <w:r>
+        <w:t xml:space="preserve">identifying what is required to carry out the research, to implementing the necessary techniques and </w:t>
+      </w:r>
+      <w:r>
+        <w:t xml:space="preserve">to </w:t>
+      </w:r>
+      <w:r>
+        <w:t xml:space="preserve">eventually evaluate the </w:t>
+      </w:r>
+      <w:r>
+        <w:t xml:space="preserve">resulting </w:t>
+      </w:r>
+      <w:r>
+        <w:t>outcomes.</w:t>
+      </w:r>
+      <w:r>
+        <w:t xml:space="preserve"> </w:t>
+      </w:r>
+    </w:p>
+    <w:p>
+      <w:r>
+        <w:t xml:space="preserve">In the first phase, I focused on collecting the satellite data by researching and recognizing how this data will best suit my study. </w:t>
+      </w:r>
+      <w:r>
+        <w:t>Hence, I started off with</w:t>
+      </w:r>
+      <w:r>
+        <w:t xml:space="preserve"> </w:t>
+      </w:r>
+      <w:r>
+        <w:t xml:space="preserve">determining my study area which has a promising amount of agricultural land </w:t>
+      </w:r>
+      <w:r>
+        <w:t>whilst incorporating ARPA’s dataset</w:t>
+      </w:r>
+      <w:r>
+        <w:t>, indicating which land is cultivated and which is not from their ground truth data inspection</w:t>
+      </w:r>
+      <w:r>
+        <w:t>.</w:t>
+      </w:r>
+      <w:r>
+        <w:t xml:space="preserve"> This dataset is opened in QGIS with an underlying layer of </w:t>
+      </w:r>
+      <w:r>
+        <w:t xml:space="preserve">a </w:t>
+      </w:r>
+      <w:r>
+        <w:t>Google Earth</w:t>
+      </w:r>
+      <w:r>
+        <w:t xml:space="preserve"> image to visual</w:t>
+      </w:r>
+      <w:r>
+        <w:t>ly detect</w:t>
+      </w:r>
+      <w:r>
+        <w:t xml:space="preserve"> which land the parcels are </w:t>
+      </w:r>
+      <w:r>
+        <w:t>representing</w:t>
+      </w:r>
+      <w:r>
+        <w:t>.</w:t>
+      </w:r>
+      <w:r>
+        <w:t xml:space="preserve"> The study area is then </w:t>
+      </w:r>
+      <w:r>
+        <w:t>established</w:t>
+      </w:r>
+      <w:r>
+        <w:t xml:space="preserve"> using a polygon around a substantial </w:t>
+      </w:r>
+      <w:r>
+        <w:t>number</w:t>
+      </w:r>
+      <w:r>
+        <w:t xml:space="preserve"> of parcels for a better outcome once used with the algorithms</w:t>
+      </w:r>
+      <w:r>
+        <w:t xml:space="preserve"> and machine learning techniques</w:t>
+      </w:r>
+      <w:r>
+        <w:t xml:space="preserve"> mentioned.</w:t>
+      </w:r>
+      <w:r>
+        <w:t xml:space="preserve"> The next process was to eliminate the rest of the parcels which fell out of the study area. This way there would not be extra data which can interrupt the algorithms. During the prior processes, I decided on the timeframe to focus on for the necessary products to be downloaded</w:t>
+      </w:r>
+      <w:r>
+        <w:t xml:space="preserve"> and to be compared later from the resulting outcomes of the algorithms. </w:t>
+      </w:r>
+      <w:r>
+        <w:t>I made sure that the products found are cloud and glare-free for better results</w:t>
+      </w:r>
+      <w:r>
+        <w:t xml:space="preserve"> and downloaded the right format as L2A, whose data is atmospherically corrected</w:t>
+      </w:r>
+      <w:r>
+        <w:t>.</w:t>
+      </w:r>
+      <w:r>
+        <w:t xml:space="preserve"> The earlier products (2015-2016) were only available as L1C which are </w:t>
+      </w:r>
+      <w:r>
+        <w:t>product</w:t>
+      </w:r>
+      <w:r>
+        <w:t>s</w:t>
+      </w:r>
+      <w:r>
+        <w:t xml:space="preserve"> result</w:t>
+      </w:r>
+      <w:r>
+        <w:t>ing</w:t>
+      </w:r>
+      <w:r>
+        <w:t xml:space="preserve"> from using a Digital Elevation Model (DEM) to project the image in cartographic geometry.</w:t>
+      </w:r>
+      <w:r>
+        <w:t xml:space="preserve"> </w:t>
+      </w:r>
+      <w:r>
+        <w:t>These were then corrected by being converted to L2A using the Sen2Cor processor</w:t>
+      </w:r>
+      <w:r>
+        <w:t xml:space="preserve"> to keep in line with having the same format for all products</w:t>
+      </w:r>
+      <w:r>
+        <w:t>.</w:t>
+      </w:r>
+    </w:p>
+    <w:p>
+      <w:r>
+        <w:t>The second phase is directed at processing the downloaded satellite imagery.</w:t>
+      </w:r>
+      <w:r>
+        <w:t xml:space="preserve"> </w:t>
+      </w:r>
+      <w:r>
+        <w:t>The initial step was to mask off data outside of the study area s</w:t>
+      </w:r>
+      <w:r>
+        <w:t>uch</w:t>
+      </w:r>
+      <w:r>
+        <w:t xml:space="preserve"> that processing wouldn't be burdened with unnecessary data.</w:t>
+      </w:r>
+      <w:r>
+        <w:t xml:space="preserve"> </w:t>
+      </w:r>
+      <w:r>
+        <w:t xml:space="preserve">Following that, </w:t>
+      </w:r>
+      <w:r>
+        <w:t xml:space="preserve">products were transferred to SNAP where </w:t>
+      </w:r>
+      <w:r>
+        <w:t xml:space="preserve">batch processing is performed, which includes resampling, </w:t>
+      </w:r>
+      <w:proofErr w:type="spellStart"/>
+      <w:r>
+        <w:t>subsetting</w:t>
+      </w:r>
+      <w:proofErr w:type="spellEnd"/>
+      <w:r>
+        <w:t>, vector import (study area shapefile), reprojection, land masking, and writing to a new file.</w:t>
+      </w:r>
+      <w:r>
+        <w:t xml:space="preserve"> The same process is also done to the two single images. Afterwards, the Random Forest Classification is applied.</w:t>
+      </w:r>
+      <w:r>
+        <w:t xml:space="preserve"> </w:t>
+      </w:r>
+      <w:r>
+        <w:t>A Python</w:t>
+      </w:r>
+      <w:r>
+        <w:t xml:space="preserve"> algorithm called K-means clustering</w:t>
+      </w:r>
+      <w:r>
+        <w:t xml:space="preserve"> is also employed</w:t>
+      </w:r>
+      <w:r>
+        <w:t xml:space="preserve">. This time, only the two single images are used. The first approach was to extract the bands from each image individually, </w:t>
+      </w:r>
+      <w:r>
+        <w:t xml:space="preserve">then </w:t>
+      </w:r>
+      <w:r>
+        <w:t xml:space="preserve">preprocess and apply a Principal Component Analysis technique </w:t>
+      </w:r>
+      <w:r>
+        <w:t>before</w:t>
+      </w:r>
+      <w:r>
+        <w:t xml:space="preserve"> apply</w:t>
+      </w:r>
+      <w:r>
+        <w:t>ing</w:t>
+      </w:r>
+      <w:r>
+        <w:t xml:space="preserve"> the k-means.</w:t>
+      </w:r>
+    </w:p>
+    <w:p>
+      <w:r>
+        <w:t xml:space="preserve">The </w:t>
+      </w:r>
+      <w:r>
+        <w:t>outcomes</w:t>
+      </w:r>
+      <w:r>
+        <w:t xml:space="preserve"> of both algorithms are evaluated in the third </w:t>
+      </w:r>
+      <w:r>
+        <w:t xml:space="preserve">and final </w:t>
+      </w:r>
+      <w:r>
+        <w:t xml:space="preserve">phase </w:t>
+      </w:r>
+      <w:r>
+        <w:t xml:space="preserve">by </w:t>
+      </w:r>
+      <w:r>
+        <w:t xml:space="preserve">first identifying the cultivated and uncultivated land from both results, then </w:t>
+      </w:r>
+      <w:r>
+        <w:t xml:space="preserve">comparing </w:t>
+      </w:r>
+      <w:r>
+        <w:t xml:space="preserve">them </w:t>
+      </w:r>
+      <w:r>
+        <w:t xml:space="preserve">with </w:t>
+      </w:r>
+      <w:r>
+        <w:t xml:space="preserve">ground truth data </w:t>
+      </w:r>
+      <w:r>
+        <w:t xml:space="preserve">using the Google Earth Pro tool, which enables </w:t>
+      </w:r>
+      <w:r>
+        <w:t>view</w:t>
+      </w:r>
+      <w:r>
+        <w:t>ing of</w:t>
+      </w:r>
+      <w:r>
+        <w:t xml:space="preserve"> older imagery of locations to see how places have changed over time</w:t>
+      </w:r>
+      <w:r>
+        <w:t>, dating back to 1984 till 2020</w:t>
+      </w:r>
+      <w:r>
+        <w:t>.</w:t>
+      </w:r>
+      <w:r>
+        <w:t xml:space="preserve"> </w:t>
+      </w:r>
+      <w:r>
+        <w:t>The algorithms’ accuracy is also assessed</w:t>
+      </w:r>
+      <w:r>
+        <w:t xml:space="preserve"> </w:t>
+      </w:r>
+      <w:r>
+        <w:t>with that data</w:t>
+      </w:r>
+      <w:r>
+        <w:t xml:space="preserve">, </w:t>
+      </w:r>
+      <w:r>
+        <w:t xml:space="preserve">and their </w:t>
+      </w:r>
+      <w:r>
+        <w:t>findings</w:t>
+      </w:r>
+      <w:r>
+        <w:t xml:space="preserve"> are then compared </w:t>
+      </w:r>
+      <w:r>
+        <w:t>against</w:t>
+      </w:r>
+      <w:r>
+        <w:t xml:space="preserve"> each other to </w:t>
+      </w:r>
+      <w:r>
+        <w:t>determine which technique is the best for my research.</w:t>
+      </w:r>
+    </w:p>
+    <w:p>
+      <w:pPr>
+        <w:rPr>
+          <w:u w:val="single"/>
+        </w:rPr>
+      </w:pPr>
+    </w:p>
+    <w:p>
+      <w:pPr>
+        <w:rPr>
+          <w:u w:val="single"/>
+        </w:rPr>
+      </w:pPr>
+      <w:r>
+        <w:rPr>
+          <w:u w:val="single"/>
+        </w:rPr>
         <w:t>References</w:t>
       </w:r>
     </w:p>
     <w:p>
-      <w:r>
-        <w:t xml:space="preserve">EPSG, 2019, </w:t>
+      <w:proofErr w:type="spellStart"/>
+      <w:r>
+        <w:t>Aplin</w:t>
+      </w:r>
+      <w:proofErr w:type="spellEnd"/>
+      <w:r>
+        <w:t>, P. 2004, Remote sensing: land cover, Progress in Physical Geography, [online] 28(2), pp.283–293. Available at: https://journals.sagepub.com/doi/abs/10.1191/0309133304pp413pr?journalCode=ppga [Accessed 10 Mar. 2022].</w:t>
+      </w:r>
+    </w:p>
+    <w:p>
+      <w:r>
+        <w:lastRenderedPageBreak/>
+        <w:t xml:space="preserve">Friends Of </w:t>
+      </w:r>
+      <w:r>
+        <w:t>the</w:t>
+      </w:r>
+      <w:r>
+        <w:t xml:space="preserve"> Earth Malta</w:t>
+      </w:r>
+      <w:r>
+        <w:t xml:space="preserve"> (</w:t>
+      </w:r>
+      <w:proofErr w:type="spellStart"/>
+      <w:r>
+        <w:t>FOEMalta</w:t>
+      </w:r>
+      <w:proofErr w:type="spellEnd"/>
+      <w:r>
+        <w:t>)</w:t>
+      </w:r>
+      <w:r>
+        <w:t xml:space="preserve">, 2020, </w:t>
       </w:r>
       <w:r>
         <w:rPr>
           <w:i/>
           <w:iCs/>
         </w:rPr>
-        <w:t>EPSG:32633</w:t>
+        <w:t>Resource Use</w:t>
       </w:r>
       <w:r>
         <w:t xml:space="preserve">, Available at: </w:t>
       </w:r>
-      <w:hyperlink r:id="rId22" w:history="1">
+      <w:hyperlink r:id="rId26" w:history="1">
         <w:r>
           <w:rPr>
             <w:rStyle w:val="Hyperlink"/>
           </w:rPr>
-          <w:t>https://epsg.io/32633</w:t>
+          <w:t>https://foemalta.org/our-campaigns/resource-use/</w:t>
         </w:r>
       </w:hyperlink>
       <w:r>
-        <w:t xml:space="preserve"> (Accessed on 2 March 2022).</w:t>
-      </w:r>
-    </w:p>
-    <w:p>
-      <w:r>
-        <w:t xml:space="preserve">Earth Lab, 2021, </w:t>
-      </w:r>
-      <w:proofErr w:type="spellStart"/>
-      <w:r>
-        <w:rPr>
-          <w:i/>
-          <w:iCs/>
-        </w:rPr>
-        <w:t>EarthPy</w:t>
-      </w:r>
-      <w:proofErr w:type="spellEnd"/>
-      <w:r>
-        <w:rPr>
-          <w:i/>
-          <w:iCs/>
-        </w:rPr>
-        <w:t>: A Python Package for Earth Data</w:t>
-      </w:r>
-      <w:r>
-        <w:t xml:space="preserve">, Available at: </w:t>
-      </w:r>
-      <w:hyperlink r:id="rId23" w:history="1">
+        <w:t xml:space="preserve"> </w:t>
+      </w:r>
+      <w:r>
+        <w:t>[</w:t>
+      </w:r>
+      <w:r>
+        <w:t>Accessed on 10 March 2022</w:t>
+      </w:r>
+      <w:r>
+        <w:t>]</w:t>
+      </w:r>
+      <w:r>
+        <w:t>.</w:t>
+      </w:r>
+    </w:p>
+    <w:p>
+      <w:r>
+        <w:rPr>
+          <w:rFonts w:ascii="Calibri" w:eastAsia="Calibri" w:hAnsi="Calibri" w:cs="Calibri"/>
+        </w:rPr>
+        <w:t xml:space="preserve">Li, X, </w:t>
+      </w:r>
+      <w:proofErr w:type="spellStart"/>
+      <w:r>
+        <w:rPr>
+          <w:rFonts w:ascii="Calibri" w:eastAsia="Calibri" w:hAnsi="Calibri" w:cs="Calibri"/>
+        </w:rPr>
+        <w:t>Lv</w:t>
+      </w:r>
+      <w:proofErr w:type="spellEnd"/>
+      <w:r>
+        <w:rPr>
+          <w:rFonts w:ascii="Calibri" w:eastAsia="Calibri" w:hAnsi="Calibri" w:cs="Calibri"/>
+        </w:rPr>
+        <w:t xml:space="preserve">, X, He, Y, Zhou, B, Deng, J, Qin, A, 2021, Application of Random Forest in Identifying Winter Wheat Using Landsat8 Imagery, </w:t>
+      </w:r>
+      <w:proofErr w:type="spellStart"/>
+      <w:r>
+        <w:rPr>
+          <w:rFonts w:ascii="Calibri" w:eastAsia="Calibri" w:hAnsi="Calibri" w:cs="Calibri"/>
+        </w:rPr>
+        <w:t>Engenharia</w:t>
+      </w:r>
+      <w:proofErr w:type="spellEnd"/>
+      <w:r>
+        <w:rPr>
+          <w:rFonts w:ascii="Calibri" w:eastAsia="Calibri" w:hAnsi="Calibri" w:cs="Calibri"/>
+        </w:rPr>
+        <w:t xml:space="preserve"> </w:t>
+      </w:r>
+      <w:proofErr w:type="spellStart"/>
+      <w:r>
+        <w:rPr>
+          <w:rFonts w:ascii="Calibri" w:eastAsia="Calibri" w:hAnsi="Calibri" w:cs="Calibri"/>
+        </w:rPr>
+        <w:t>Agrícola</w:t>
+      </w:r>
+      <w:proofErr w:type="spellEnd"/>
+      <w:r>
+        <w:rPr>
+          <w:rFonts w:ascii="Calibri" w:eastAsia="Calibri" w:hAnsi="Calibri" w:cs="Calibri"/>
+        </w:rPr>
+        <w:t xml:space="preserve">, </w:t>
+      </w:r>
+      <w:proofErr w:type="spellStart"/>
+      <w:r>
+        <w:rPr>
+          <w:rFonts w:ascii="Calibri" w:eastAsia="Calibri" w:hAnsi="Calibri" w:cs="Calibri"/>
+        </w:rPr>
+        <w:t>Jaboticabal</w:t>
+      </w:r>
+      <w:proofErr w:type="spellEnd"/>
+      <w:r>
+        <w:rPr>
+          <w:rFonts w:ascii="Calibri" w:eastAsia="Calibri" w:hAnsi="Calibri" w:cs="Calibri"/>
+        </w:rPr>
+        <w:t xml:space="preserve">, v.41, n.6, p.619-633 Doi: </w:t>
+      </w:r>
+      <w:hyperlink r:id="rId27">
         <w:r>
           <w:rPr>
             <w:rStyle w:val="Hyperlink"/>
+            <w:rFonts w:ascii="Calibri" w:eastAsia="Calibri" w:hAnsi="Calibri" w:cs="Calibri"/>
           </w:rPr>
-          <w:t>https://earthpy.readthedocs.io/en/latest/</w:t>
+          <w:t>http://dx.doi.org/10.1590/1809-4430-Eng.Agric.v41n6p619-633/2021</w:t>
         </w:r>
       </w:hyperlink>
       <w:r>
-        <w:t xml:space="preserve"> (Accessed: 3 March 2022).</w:t>
-      </w:r>
-    </w:p>
-    <w:p>
-      <w:r>
-        <w:t>Wikiped</w:t>
-      </w:r>
-      <w:r>
-        <w:t>i</w:t>
-      </w:r>
-      <w:r>
-        <w:t xml:space="preserve">a, 2022, </w:t>
-      </w:r>
-      <w:r>
-        <w:rPr>
-          <w:i/>
-          <w:iCs/>
-        </w:rPr>
-        <w:t>PyCharm</w:t>
-      </w:r>
-      <w:r>
-        <w:t xml:space="preserve">, Available at: </w:t>
-      </w:r>
-      <w:hyperlink r:id="rId24" w:history="1">
+        <w:rPr>
+          <w:rFonts w:ascii="Calibri" w:eastAsia="Calibri" w:hAnsi="Calibri" w:cs="Calibri"/>
+        </w:rPr>
+        <w:t xml:space="preserve"> </w:t>
+      </w:r>
+    </w:p>
+    <w:p>
+      <w:pPr>
+        <w:spacing w:line="240" w:lineRule="auto"/>
+        <w:rPr>
+          <w:rFonts w:cstheme="minorHAnsi"/>
+        </w:rPr>
+      </w:pPr>
+      <w:r>
+        <w:rPr>
+          <w:rFonts w:cstheme="minorHAnsi"/>
+        </w:rPr>
+        <w:t xml:space="preserve">NSO, 2022, Census of Agriculture 2020, Available at: </w:t>
+      </w:r>
+      <w:hyperlink r:id="rId28" w:history="1">
         <w:r>
           <w:rPr>
             <w:rStyle w:val="Hyperlink"/>
+            <w:rFonts w:cstheme="minorHAnsi"/>
           </w:rPr>
-          <w:t>https://en.wikipedia.org/wiki/PyCharm</w:t>
+          <w:t>https://nso.gov.mt/en/News_Releases/Documents/2022/02/News2022_015.pdf</w:t>
         </w:r>
       </w:hyperlink>
       <w:r>
-        <w:t xml:space="preserve"> (Accessed: 3 March 2022).</w:t>
+        <w:rPr>
+          <w:rFonts w:cstheme="minorHAnsi"/>
+        </w:rPr>
+        <w:t>, [Accessed 8 February 2022]</w:t>
       </w:r>
     </w:p>
     <w:p/>
@@ -2560,7 +4552,7 @@
         <w:rFonts w:ascii="Symbol" w:hAnsi="Symbol" w:hint="default"/>
       </w:rPr>
     </w:lvl>
-    <w:lvl w:ilvl="1" w:tplc="04090003" w:tentative="1">
+    <w:lvl w:ilvl="1" w:tplc="04090003">
       <w:start w:val="1"/>
       <w:numFmt w:val="bullet"/>
       <w:lvlText w:val="o"/>
@@ -3064,6 +5056,7 @@
   <w:style w:type="paragraph" w:default="1" w:styleId="Normal">
     <w:name w:val="Normal"/>
     <w:qFormat/>
+    <w:rsid w:val="00481813"/>
   </w:style>
   <w:style w:type="character" w:default="1" w:styleId="DefaultParagraphFont">
     <w:name w:val="Default Paragraph Font"/>
@@ -3136,6 +5129,25 @@
     <w:rPr>
       <w:color w:val="954F72" w:themeColor="followedHyperlink"/>
       <w:u w:val="single"/>
+    </w:rPr>
+  </w:style>
+  <w:style w:type="paragraph" w:styleId="Caption">
+    <w:name w:val="caption"/>
+    <w:basedOn w:val="Normal"/>
+    <w:next w:val="Normal"/>
+    <w:uiPriority w:val="35"/>
+    <w:unhideWhenUsed/>
+    <w:qFormat/>
+    <w:rsid w:val="008C7443"/>
+    <w:pPr>
+      <w:spacing w:after="200" w:line="240" w:lineRule="auto"/>
+    </w:pPr>
+    <w:rPr>
+      <w:i/>
+      <w:iCs/>
+      <w:color w:val="44546A" w:themeColor="text2"/>
+      <w:sz w:val="18"/>
+      <w:szCs w:val="18"/>
     </w:rPr>
   </w:style>
 </w:styles>
@@ -3437,6 +5449,21 @@
 </file>
 
 <file path=customXml/item1.xml><?xml version="1.0" encoding="utf-8"?>
+<?mso-contentType ?>
+<FormTemplates xmlns="http://schemas.microsoft.com/sharepoint/v3/contenttype/forms">
+  <Display>DocumentLibraryForm</Display>
+  <Edit>DocumentLibraryForm</Edit>
+  <New>DocumentLibraryForm</New>
+</FormTemplates>
+</file>
+
+<file path=customXml/item2.xml><?xml version="1.0" encoding="utf-8"?>
+<p:properties xmlns:p="http://schemas.microsoft.com/office/2006/metadata/properties" xmlns:xsi="http://www.w3.org/2001/XMLSchema-instance" xmlns:pc="http://schemas.microsoft.com/office/infopath/2007/PartnerControls">
+  <documentManagement/>
+</p:properties>
+</file>
+
+<file path=customXml/item3.xml><?xml version="1.0" encoding="utf-8"?>
 <ct:contentTypeSchema xmlns:ct="http://schemas.microsoft.com/office/2006/metadata/contentType" xmlns:ma="http://schemas.microsoft.com/office/2006/metadata/properties/metaAttributes" ct:_="" ma:_="" ma:contentTypeName="Document" ma:contentTypeID="0x010100C9A286B7B7029B4F9EDCDCF58E81F7C5" ma:contentTypeVersion="13" ma:contentTypeDescription="Create a new document." ma:contentTypeScope="" ma:versionID="9e62108920c977d366b8334df8ee93f1">
   <xsd:schema xmlns:xsd="http://www.w3.org/2001/XMLSchema" xmlns:xs="http://www.w3.org/2001/XMLSchema" xmlns:p="http://schemas.microsoft.com/office/2006/metadata/properties" xmlns:ns3="a8762f91-a254-42b2-a7e5-638ab51542d0" xmlns:ns4="c84901ea-f50b-43c4-a3a1-834f77167a3d" targetNamespace="http://schemas.microsoft.com/office/2006/metadata/properties" ma:root="true" ma:fieldsID="afc39b3cf944ed9b0dfc6801247d14d3" ns3:_="" ns4:_="">
     <xsd:import namespace="a8762f91-a254-42b2-a7e5-638ab51542d0"/>
@@ -3659,22 +5686,24 @@
 </ct:contentTypeSchema>
 </file>
 
-<file path=customXml/item2.xml><?xml version="1.0" encoding="utf-8"?>
-<p:properties xmlns:p="http://schemas.microsoft.com/office/2006/metadata/properties" xmlns:xsi="http://www.w3.org/2001/XMLSchema-instance" xmlns:pc="http://schemas.microsoft.com/office/infopath/2007/PartnerControls">
-  <documentManagement/>
-</p:properties>
+<file path=customXml/itemProps1.xml><?xml version="1.0" encoding="utf-8"?>
+<ds:datastoreItem xmlns:ds="http://schemas.openxmlformats.org/officeDocument/2006/customXml" ds:itemID="{3892FA91-0ADB-4256-9726-5546BBDC89FA}">
+  <ds:schemaRefs>
+    <ds:schemaRef ds:uri="http://schemas.microsoft.com/sharepoint/v3/contenttype/forms"/>
+  </ds:schemaRefs>
+</ds:datastoreItem>
 </file>
 
-<file path=customXml/item3.xml><?xml version="1.0" encoding="utf-8"?>
-<?mso-contentType ?>
-<FormTemplates xmlns="http://schemas.microsoft.com/sharepoint/v3/contenttype/forms">
-  <Display>DocumentLibraryForm</Display>
-  <Edit>DocumentLibraryForm</Edit>
-  <New>DocumentLibraryForm</New>
-</FormTemplates>
+<file path=customXml/itemProps2.xml><?xml version="1.0" encoding="utf-8"?>
+<ds:datastoreItem xmlns:ds="http://schemas.openxmlformats.org/officeDocument/2006/customXml" ds:itemID="{A6C3048B-898A-408C-9514-9C5CEDBC08B2}">
+  <ds:schemaRefs>
+    <ds:schemaRef ds:uri="http://schemas.microsoft.com/office/2006/metadata/properties"/>
+    <ds:schemaRef ds:uri="http://schemas.microsoft.com/office/infopath/2007/PartnerControls"/>
+  </ds:schemaRefs>
+</ds:datastoreItem>
 </file>
 
-<file path=customXml/itemProps1.xml><?xml version="1.0" encoding="utf-8"?>
+<file path=customXml/itemProps3.xml><?xml version="1.0" encoding="utf-8"?>
 <ds:datastoreItem xmlns:ds="http://schemas.openxmlformats.org/officeDocument/2006/customXml" ds:itemID="{2F579CF0-C589-4135-A973-75361CF55479}">
   <ds:schemaRefs>
     <ds:schemaRef ds:uri="http://schemas.microsoft.com/office/2006/metadata/contentType"/>
@@ -3691,21 +5720,4 @@
     <ds:schemaRef ds:uri="http://schemas.microsoft.com/internal/obd"/>
   </ds:schemaRefs>
 </ds:datastoreItem>
-</file>
-
-<file path=customXml/itemProps2.xml><?xml version="1.0" encoding="utf-8"?>
-<ds:datastoreItem xmlns:ds="http://schemas.openxmlformats.org/officeDocument/2006/customXml" ds:itemID="{A6C3048B-898A-408C-9514-9C5CEDBC08B2}">
-  <ds:schemaRefs>
-    <ds:schemaRef ds:uri="http://schemas.microsoft.com/office/2006/metadata/properties"/>
-    <ds:schemaRef ds:uri="http://schemas.microsoft.com/office/infopath/2007/PartnerControls"/>
-  </ds:schemaRefs>
-</ds:datastoreItem>
-</file>
-
-<file path=customXml/itemProps3.xml><?xml version="1.0" encoding="utf-8"?>
-<ds:datastoreItem xmlns:ds="http://schemas.openxmlformats.org/officeDocument/2006/customXml" ds:itemID="{3892FA91-0ADB-4256-9726-5546BBDC89FA}">
-  <ds:schemaRefs>
-    <ds:schemaRef ds:uri="http://schemas.microsoft.com/sharepoint/v3/contenttype/forms"/>
-  </ds:schemaRefs>
-</ds:datastoreItem>
 </file>
</xml_diff>

<commit_message>
TASK 5 + Research Papers
Research papers for task 5 found in folder 'TASK5 Research'
</commit_message>
<xml_diff>
--- a/Mandy_Cortis_63A_Tasks1-4.docx
+++ b/Mandy_Cortis_63A_Tasks1-4.docx
@@ -3584,14 +3584,27 @@
       <w:r>
         <w:t xml:space="preserve">Figure </w:t>
       </w:r>
-      <w:fldSimple w:instr=" SEQ Figure \* ARABIC ">
-        <w:r>
-          <w:rPr>
-            <w:noProof/>
-          </w:rPr>
-          <w:t>1</w:t>
-        </w:r>
-      </w:fldSimple>
+      <w:r>
+        <w:fldChar w:fldCharType="begin"/>
+      </w:r>
+      <w:r>
+        <w:instrText xml:space="preserve"> SEQ Figure \* ARABIC </w:instrText>
+      </w:r>
+      <w:r>
+        <w:fldChar w:fldCharType="separate"/>
+      </w:r>
+      <w:r>
+        <w:rPr>
+          <w:noProof/>
+        </w:rPr>
+        <w:t>1</w:t>
+      </w:r>
+      <w:r>
+        <w:rPr>
+          <w:noProof/>
+        </w:rPr>
+        <w:fldChar w:fldCharType="end"/>
+      </w:r>
       <w:r>
         <w:t xml:space="preserve"> </w:t>
       </w:r>
@@ -4212,10 +4225,39 @@
           <w:u w:val="single"/>
         </w:rPr>
       </w:pPr>
-      <w:r>
+    </w:p>
+    <w:p>
+      <w:pPr>
         <w:rPr>
           <w:u w:val="single"/>
         </w:rPr>
+      </w:pPr>
+    </w:p>
+    <w:p>
+      <w:pPr>
+        <w:rPr>
+          <w:u w:val="single"/>
+        </w:rPr>
+      </w:pPr>
+    </w:p>
+    <w:p>
+      <w:pPr>
+        <w:rPr>
+          <w:u w:val="single"/>
+        </w:rPr>
+      </w:pPr>
+    </w:p>
+    <w:p>
+      <w:pPr>
+        <w:rPr>
+          <w:u w:val="single"/>
+        </w:rPr>
+      </w:pPr>
+      <w:r>
+        <w:rPr>
+          <w:u w:val="single"/>
+        </w:rPr>
+        <w:lastRenderedPageBreak/>
         <w:t>References</w:t>
       </w:r>
     </w:p>
@@ -4231,7 +4273,6 @@
     </w:p>
     <w:p>
       <w:r>
-        <w:lastRenderedPageBreak/>
         <w:t xml:space="preserve">Friends Of </w:t>
       </w:r>
       <w:r>
@@ -5449,18 +5490,18 @@
 </file>
 
 <file path=customXml/item1.xml><?xml version="1.0" encoding="utf-8"?>
+<p:properties xmlns:p="http://schemas.microsoft.com/office/2006/metadata/properties" xmlns:xsi="http://www.w3.org/2001/XMLSchema-instance" xmlns:pc="http://schemas.microsoft.com/office/infopath/2007/PartnerControls">
+  <documentManagement/>
+</p:properties>
+</file>
+
+<file path=customXml/item2.xml><?xml version="1.0" encoding="utf-8"?>
 <?mso-contentType ?>
 <FormTemplates xmlns="http://schemas.microsoft.com/sharepoint/v3/contenttype/forms">
   <Display>DocumentLibraryForm</Display>
   <Edit>DocumentLibraryForm</Edit>
   <New>DocumentLibraryForm</New>
 </FormTemplates>
-</file>
-
-<file path=customXml/item2.xml><?xml version="1.0" encoding="utf-8"?>
-<p:properties xmlns:p="http://schemas.microsoft.com/office/2006/metadata/properties" xmlns:xsi="http://www.w3.org/2001/XMLSchema-instance" xmlns:pc="http://schemas.microsoft.com/office/infopath/2007/PartnerControls">
-  <documentManagement/>
-</p:properties>
 </file>
 
 <file path=customXml/item3.xml><?xml version="1.0" encoding="utf-8"?>
@@ -5687,18 +5728,18 @@
 </file>
 
 <file path=customXml/itemProps1.xml><?xml version="1.0" encoding="utf-8"?>
-<ds:datastoreItem xmlns:ds="http://schemas.openxmlformats.org/officeDocument/2006/customXml" ds:itemID="{3892FA91-0ADB-4256-9726-5546BBDC89FA}">
+<ds:datastoreItem xmlns:ds="http://schemas.openxmlformats.org/officeDocument/2006/customXml" ds:itemID="{A6C3048B-898A-408C-9514-9C5CEDBC08B2}">
   <ds:schemaRefs>
-    <ds:schemaRef ds:uri="http://schemas.microsoft.com/sharepoint/v3/contenttype/forms"/>
+    <ds:schemaRef ds:uri="http://schemas.microsoft.com/office/2006/metadata/properties"/>
+    <ds:schemaRef ds:uri="http://schemas.microsoft.com/office/infopath/2007/PartnerControls"/>
   </ds:schemaRefs>
 </ds:datastoreItem>
 </file>
 
 <file path=customXml/itemProps2.xml><?xml version="1.0" encoding="utf-8"?>
-<ds:datastoreItem xmlns:ds="http://schemas.openxmlformats.org/officeDocument/2006/customXml" ds:itemID="{A6C3048B-898A-408C-9514-9C5CEDBC08B2}">
+<ds:datastoreItem xmlns:ds="http://schemas.openxmlformats.org/officeDocument/2006/customXml" ds:itemID="{3892FA91-0ADB-4256-9726-5546BBDC89FA}">
   <ds:schemaRefs>
-    <ds:schemaRef ds:uri="http://schemas.microsoft.com/office/2006/metadata/properties"/>
-    <ds:schemaRef ds:uri="http://schemas.microsoft.com/office/infopath/2007/PartnerControls"/>
+    <ds:schemaRef ds:uri="http://schemas.microsoft.com/sharepoint/v3/contenttype/forms"/>
   </ds:schemaRefs>
 </ds:datastoreItem>
 </file>

</xml_diff>